<commit_message>
Update 'Consult Toolbox Deployment, Installation, Back-Out, and Rollback Guide' in 'Clinical/CPRS: Consult/Request Tracking/3.0/'
</commit_message>
<xml_diff>
--- a/Clinical/CPRS%3A Consult%2FRequest Tracking/3.0/Consult Toolbox Deployment, Installation, Back-Out, and Rollback Guide/ctb_dibr.docx
+++ b/Clinical/CPRS%3A Consult%2FRequest Tracking/3.0/Consult Toolbox Deployment, Installation, Back-Out, and Rollback Guide/ctb_dibr.docx
@@ -7,7 +7,6 @@
         <w:pStyle w:val="Title"/>
       </w:pPr>
       <w:bookmarkStart w:id="0" w:name="_Toc205632711"/>
-      <w:bookmarkStart w:id="1" w:name="_GoBack"/>
       <w:r>
         <w:t>Consult Toolbox</w:t>
       </w:r>
@@ -26,7 +25,7 @@
         <w:t>00</w:t>
       </w:r>
       <w:r>
-        <w:t>0</w:t>
+        <w:t>5</w:t>
       </w:r>
       <w:r>
         <w:t>4</w:t>
@@ -123,7 +122,7 @@
           <w:sz w:val="28"/>
           <w:szCs w:val="28"/>
         </w:rPr>
-        <w:t>May</w:t>
+        <w:t>December</w:t>
       </w:r>
       <w:r>
         <w:rPr>
@@ -206,7 +205,7 @@
           <w:szCs w:val="32"/>
         </w:rPr>
       </w:pPr>
-      <w:bookmarkStart w:id="2" w:name="_Hlk518029850"/>
+      <w:bookmarkStart w:id="1" w:name="_Hlk518029850"/>
       <w:r>
         <w:rPr>
           <w:rFonts w:ascii="Arial" w:hAnsi="Arial" w:cs="Arial"/>
@@ -314,7 +313,7 @@
               <w:pStyle w:val="TableText"/>
             </w:pPr>
             <w:r>
-              <w:t>05/03/19</w:t>
+              <w:t>11/21/19</w:t>
             </w:r>
           </w:p>
         </w:tc>
@@ -327,7 +326,7 @@
               <w:pStyle w:val="TableText"/>
             </w:pPr>
             <w:r>
-              <w:t>1.2</w:t>
+              <w:t>1.5</w:t>
             </w:r>
           </w:p>
         </w:tc>
@@ -346,19 +345,7 @@
               <w:rPr>
                 <w:color w:val="000000" w:themeColor="text1"/>
               </w:rPr>
-              <w:t>v1.9.00</w:t>
-            </w:r>
-            <w:r>
-              <w:rPr>
-                <w:color w:val="000000" w:themeColor="text1"/>
-              </w:rPr>
-              <w:t>0</w:t>
-            </w:r>
-            <w:r>
-              <w:rPr>
-                <w:color w:val="000000" w:themeColor="text1"/>
-              </w:rPr>
-              <w:t>4 Final Update</w:t>
+              <w:t>v1.9.0054 Final Update</w:t>
             </w:r>
           </w:p>
         </w:tc>
@@ -389,7 +376,7 @@
               <w:pStyle w:val="TableText"/>
             </w:pPr>
             <w:r>
-              <w:t>02/25/19</w:t>
+              <w:t>10/02/19</w:t>
             </w:r>
           </w:p>
         </w:tc>
@@ -402,7 +389,7 @@
               <w:pStyle w:val="TableText"/>
             </w:pPr>
             <w:r>
-              <w:t>1.1</w:t>
+              <w:t>1.4</w:t>
             </w:r>
           </w:p>
         </w:tc>
@@ -421,25 +408,7 @@
               <w:rPr>
                 <w:color w:val="000000" w:themeColor="text1"/>
               </w:rPr>
-              <w:t>v1.9.0</w:t>
-            </w:r>
-            <w:r>
-              <w:rPr>
-                <w:color w:val="000000" w:themeColor="text1"/>
-              </w:rPr>
-              <w:t>0</w:t>
-            </w:r>
-            <w:r>
-              <w:rPr>
-                <w:color w:val="000000" w:themeColor="text1"/>
-              </w:rPr>
-              <w:t>0</w:t>
-            </w:r>
-            <w:r>
-              <w:rPr>
-                <w:color w:val="000000" w:themeColor="text1"/>
-              </w:rPr>
-              <w:t>4 Initial Update</w:t>
+              <w:t>v1.9.0052 Final Update</w:t>
             </w:r>
           </w:p>
         </w:tc>
@@ -470,7 +439,7 @@
               <w:pStyle w:val="TableText"/>
             </w:pPr>
             <w:r>
-              <w:t>12/21/18</w:t>
+              <w:t>08/20/19</w:t>
             </w:r>
           </w:p>
         </w:tc>
@@ -483,7 +452,7 @@
               <w:pStyle w:val="TableText"/>
             </w:pPr>
             <w:r>
-              <w:t>1.0</w:t>
+              <w:t>1.3</w:t>
             </w:r>
           </w:p>
         </w:tc>
@@ -502,19 +471,7 @@
               <w:rPr>
                 <w:color w:val="000000" w:themeColor="text1"/>
               </w:rPr>
-              <w:t>v1.9.02</w:t>
-            </w:r>
-            <w:r>
-              <w:rPr>
-                <w:color w:val="000000" w:themeColor="text1"/>
-              </w:rPr>
-              <w:t>b</w:t>
-            </w:r>
-            <w:r>
-              <w:rPr>
-                <w:color w:val="000000" w:themeColor="text1"/>
-              </w:rPr>
-              <w:t xml:space="preserve"> Update pre-installation</w:t>
+              <w:t>v1.9.0050 Initial Update</w:t>
             </w:r>
           </w:p>
         </w:tc>
@@ -545,7 +502,7 @@
               <w:pStyle w:val="TableText"/>
             </w:pPr>
             <w:r>
-              <w:t>12/14/18</w:t>
+              <w:t>05/03/19</w:t>
             </w:r>
           </w:p>
         </w:tc>
@@ -558,7 +515,7 @@
               <w:pStyle w:val="TableText"/>
             </w:pPr>
             <w:r>
-              <w:t>0.9</w:t>
+              <w:t>1.2</w:t>
             </w:r>
           </w:p>
         </w:tc>
@@ -577,7 +534,7 @@
               <w:rPr>
                 <w:color w:val="000000" w:themeColor="text1"/>
               </w:rPr>
-              <w:t>v1.9.02a Remediation Updates</w:t>
+              <w:t>v1.9.0004 Final Update</w:t>
             </w:r>
           </w:p>
         </w:tc>
@@ -608,7 +565,7 @@
               <w:pStyle w:val="TableText"/>
             </w:pPr>
             <w:r>
-              <w:t>09/26/18</w:t>
+              <w:t>02/25/19</w:t>
             </w:r>
           </w:p>
         </w:tc>
@@ -621,7 +578,7 @@
               <w:pStyle w:val="TableText"/>
             </w:pPr>
             <w:r>
-              <w:t>0.8</w:t>
+              <w:t>1.1</w:t>
             </w:r>
           </w:p>
         </w:tc>
@@ -640,13 +597,7 @@
               <w:rPr>
                 <w:color w:val="000000" w:themeColor="text1"/>
               </w:rPr>
-              <w:t>v1.9.0</w:t>
-            </w:r>
-            <w:r>
-              <w:rPr>
-                <w:color w:val="000000" w:themeColor="text1"/>
-              </w:rPr>
-              <w:t>2 Remediation Updates</w:t>
+              <w:t>v1.9.0004 Initial Update</w:t>
             </w:r>
           </w:p>
         </w:tc>
@@ -677,7 +628,7 @@
               <w:pStyle w:val="TableText"/>
             </w:pPr>
             <w:r>
-              <w:t>08/08/18</w:t>
+              <w:t>12/21/18</w:t>
             </w:r>
           </w:p>
         </w:tc>
@@ -690,7 +641,7 @@
               <w:pStyle w:val="TableText"/>
             </w:pPr>
             <w:r>
-              <w:t>0.7</w:t>
+              <w:t>1.0</w:t>
             </w:r>
           </w:p>
         </w:tc>
@@ -709,7 +660,7 @@
               <w:rPr>
                 <w:color w:val="000000" w:themeColor="text1"/>
               </w:rPr>
-              <w:t>v1.8.02 Release</w:t>
+              <w:t>v1.9.02b Update pre-installation</w:t>
             </w:r>
           </w:p>
         </w:tc>
@@ -740,7 +691,7 @@
               <w:pStyle w:val="TableText"/>
             </w:pPr>
             <w:r>
-              <w:t>06/29/18</w:t>
+              <w:t>12/14/18</w:t>
             </w:r>
           </w:p>
         </w:tc>
@@ -753,7 +704,7 @@
               <w:pStyle w:val="TableText"/>
             </w:pPr>
             <w:r>
-              <w:t>0.6</w:t>
+              <w:t>0.9</w:t>
             </w:r>
           </w:p>
         </w:tc>
@@ -764,12 +715,15 @@
           <w:p>
             <w:pPr>
               <w:pStyle w:val="TableText"/>
-            </w:pPr>
-            <w:r>
               <w:rPr>
                 <w:color w:val="000000" w:themeColor="text1"/>
               </w:rPr>
-              <w:t>Response to Comments</w:t>
+            </w:pPr>
+            <w:r>
+              <w:rPr>
+                <w:color w:val="000000" w:themeColor="text1"/>
+              </w:rPr>
+              <w:t>v1.9.02a Remediation Updates</w:t>
             </w:r>
           </w:p>
         </w:tc>
@@ -800,7 +754,7 @@
               <w:pStyle w:val="TableText"/>
             </w:pPr>
             <w:r>
-              <w:t>03/01/18</w:t>
+              <w:t>09/26/18</w:t>
             </w:r>
           </w:p>
         </w:tc>
@@ -813,10 +767,7 @@
               <w:pStyle w:val="TableText"/>
             </w:pPr>
             <w:r>
-              <w:t>0.</w:t>
-            </w:r>
-            <w:r>
-              <w:t>5</w:t>
+              <w:t>0.8</w:t>
             </w:r>
           </w:p>
         </w:tc>
@@ -827,9 +778,15 @@
           <w:p>
             <w:pPr>
               <w:pStyle w:val="TableText"/>
-            </w:pPr>
-            <w:r>
-              <w:t>v1.8.01 Release</w:t>
+              <w:rPr>
+                <w:color w:val="000000" w:themeColor="text1"/>
+              </w:rPr>
+            </w:pPr>
+            <w:r>
+              <w:rPr>
+                <w:color w:val="000000" w:themeColor="text1"/>
+              </w:rPr>
+              <w:t>v1.9.02 Remediation Updates</w:t>
             </w:r>
           </w:p>
         </w:tc>
@@ -842,7 +799,7 @@
               <w:pStyle w:val="TableText"/>
             </w:pPr>
             <w:r>
-              <w:t>CC IT PMO</w:t>
+              <w:t>AbleVets</w:t>
             </w:r>
           </w:p>
         </w:tc>
@@ -860,7 +817,7 @@
               <w:pStyle w:val="TableText"/>
             </w:pPr>
             <w:r>
-              <w:t>12/01/17</w:t>
+              <w:t>08/08/18</w:t>
             </w:r>
           </w:p>
         </w:tc>
@@ -873,10 +830,7 @@
               <w:pStyle w:val="TableText"/>
             </w:pPr>
             <w:r>
-              <w:t>0.</w:t>
-            </w:r>
-            <w:r>
-              <w:t>4</w:t>
+              <w:t>0.7</w:t>
             </w:r>
           </w:p>
         </w:tc>
@@ -887,9 +841,15 @@
           <w:p>
             <w:pPr>
               <w:pStyle w:val="TableText"/>
-            </w:pPr>
-            <w:r>
-              <w:t>v1.7.01 Release</w:t>
+              <w:rPr>
+                <w:color w:val="000000" w:themeColor="text1"/>
+              </w:rPr>
+            </w:pPr>
+            <w:r>
+              <w:rPr>
+                <w:color w:val="000000" w:themeColor="text1"/>
+              </w:rPr>
+              <w:t>v1.8.02 Release</w:t>
             </w:r>
           </w:p>
         </w:tc>
@@ -902,7 +862,7 @@
               <w:pStyle w:val="TableText"/>
             </w:pPr>
             <w:r>
-              <w:t>CC IT PMO</w:t>
+              <w:t>AbleVets</w:t>
             </w:r>
           </w:p>
         </w:tc>
@@ -920,7 +880,7 @@
               <w:pStyle w:val="TableText"/>
             </w:pPr>
             <w:r>
-              <w:t>10/12/17</w:t>
+              <w:t>06/29/18</w:t>
             </w:r>
           </w:p>
         </w:tc>
@@ -933,10 +893,7 @@
               <w:pStyle w:val="TableText"/>
             </w:pPr>
             <w:r>
-              <w:t>0.</w:t>
-            </w:r>
-            <w:r>
-              <w:t>3</w:t>
+              <w:t>0.6</w:t>
             </w:r>
           </w:p>
         </w:tc>
@@ -949,7 +906,10 @@
               <w:pStyle w:val="TableText"/>
             </w:pPr>
             <w:r>
-              <w:t>v1.0.6051 Release</w:t>
+              <w:rPr>
+                <w:color w:val="000000" w:themeColor="text1"/>
+              </w:rPr>
+              <w:t>Response to Comments</w:t>
             </w:r>
           </w:p>
         </w:tc>
@@ -962,7 +922,7 @@
               <w:pStyle w:val="TableText"/>
             </w:pPr>
             <w:r>
-              <w:t>CC IT PMO</w:t>
+              <w:t>AbleVets</w:t>
             </w:r>
           </w:p>
         </w:tc>
@@ -980,7 +940,7 @@
               <w:pStyle w:val="TableText"/>
             </w:pPr>
             <w:r>
-              <w:t>08/01/17</w:t>
+              <w:t>03/01/18</w:t>
             </w:r>
           </w:p>
         </w:tc>
@@ -996,7 +956,7 @@
               <w:t>0.</w:t>
             </w:r>
             <w:r>
-              <w:t>2</w:t>
+              <w:t>5</w:t>
             </w:r>
           </w:p>
         </w:tc>
@@ -1009,7 +969,7 @@
               <w:pStyle w:val="TableText"/>
             </w:pPr>
             <w:r>
-              <w:t>v1.0.6 Release</w:t>
+              <w:t>v1.8.01 Release</w:t>
             </w:r>
           </w:p>
         </w:tc>
@@ -1040,6 +1000,186 @@
               <w:pStyle w:val="TableText"/>
             </w:pPr>
             <w:r>
+              <w:t>12/01/17</w:t>
+            </w:r>
+          </w:p>
+        </w:tc>
+        <w:tc>
+          <w:tcPr>
+            <w:tcW w:w="567" w:type="pct"/>
+          </w:tcPr>
+          <w:p>
+            <w:pPr>
+              <w:pStyle w:val="TableText"/>
+            </w:pPr>
+            <w:r>
+              <w:t>0.</w:t>
+            </w:r>
+            <w:r>
+              <w:t>4</w:t>
+            </w:r>
+          </w:p>
+        </w:tc>
+        <w:tc>
+          <w:tcPr>
+            <w:tcW w:w="2305" w:type="pct"/>
+          </w:tcPr>
+          <w:p>
+            <w:pPr>
+              <w:pStyle w:val="TableText"/>
+            </w:pPr>
+            <w:r>
+              <w:t>v1.7.01 Release</w:t>
+            </w:r>
+          </w:p>
+        </w:tc>
+        <w:tc>
+          <w:tcPr>
+            <w:tcW w:w="1102" w:type="pct"/>
+          </w:tcPr>
+          <w:p>
+            <w:pPr>
+              <w:pStyle w:val="TableText"/>
+            </w:pPr>
+            <w:r>
+              <w:t>CC IT PMO</w:t>
+            </w:r>
+          </w:p>
+        </w:tc>
+      </w:tr>
+      <w:tr>
+        <w:trPr>
+          <w:cantSplit/>
+        </w:trPr>
+        <w:tc>
+          <w:tcPr>
+            <w:tcW w:w="1026" w:type="pct"/>
+          </w:tcPr>
+          <w:p>
+            <w:pPr>
+              <w:pStyle w:val="TableText"/>
+            </w:pPr>
+            <w:r>
+              <w:t>10/12/17</w:t>
+            </w:r>
+          </w:p>
+        </w:tc>
+        <w:tc>
+          <w:tcPr>
+            <w:tcW w:w="567" w:type="pct"/>
+          </w:tcPr>
+          <w:p>
+            <w:pPr>
+              <w:pStyle w:val="TableText"/>
+            </w:pPr>
+            <w:r>
+              <w:t>0.</w:t>
+            </w:r>
+            <w:r>
+              <w:t>3</w:t>
+            </w:r>
+          </w:p>
+        </w:tc>
+        <w:tc>
+          <w:tcPr>
+            <w:tcW w:w="2305" w:type="pct"/>
+          </w:tcPr>
+          <w:p>
+            <w:pPr>
+              <w:pStyle w:val="TableText"/>
+            </w:pPr>
+            <w:r>
+              <w:t>v1.0.6051 Release</w:t>
+            </w:r>
+          </w:p>
+        </w:tc>
+        <w:tc>
+          <w:tcPr>
+            <w:tcW w:w="1102" w:type="pct"/>
+          </w:tcPr>
+          <w:p>
+            <w:pPr>
+              <w:pStyle w:val="TableText"/>
+            </w:pPr>
+            <w:r>
+              <w:t>CC IT PMO</w:t>
+            </w:r>
+          </w:p>
+        </w:tc>
+      </w:tr>
+      <w:tr>
+        <w:trPr>
+          <w:cantSplit/>
+        </w:trPr>
+        <w:tc>
+          <w:tcPr>
+            <w:tcW w:w="1026" w:type="pct"/>
+          </w:tcPr>
+          <w:p>
+            <w:pPr>
+              <w:pStyle w:val="TableText"/>
+            </w:pPr>
+            <w:r>
+              <w:t>08/01/17</w:t>
+            </w:r>
+          </w:p>
+        </w:tc>
+        <w:tc>
+          <w:tcPr>
+            <w:tcW w:w="567" w:type="pct"/>
+          </w:tcPr>
+          <w:p>
+            <w:pPr>
+              <w:pStyle w:val="TableText"/>
+            </w:pPr>
+            <w:r>
+              <w:t>0.</w:t>
+            </w:r>
+            <w:r>
+              <w:t>2</w:t>
+            </w:r>
+          </w:p>
+        </w:tc>
+        <w:tc>
+          <w:tcPr>
+            <w:tcW w:w="2305" w:type="pct"/>
+          </w:tcPr>
+          <w:p>
+            <w:pPr>
+              <w:pStyle w:val="TableText"/>
+            </w:pPr>
+            <w:r>
+              <w:t>v1.0.6 Release</w:t>
+            </w:r>
+          </w:p>
+        </w:tc>
+        <w:tc>
+          <w:tcPr>
+            <w:tcW w:w="1102" w:type="pct"/>
+          </w:tcPr>
+          <w:p>
+            <w:pPr>
+              <w:pStyle w:val="TableText"/>
+            </w:pPr>
+            <w:r>
+              <w:t>CC IT PMO</w:t>
+            </w:r>
+          </w:p>
+        </w:tc>
+      </w:tr>
+      <w:tr>
+        <w:trPr>
+          <w:cantSplit/>
+        </w:trPr>
+        <w:tc>
+          <w:tcPr>
+            <w:tcW w:w="1026" w:type="pct"/>
+          </w:tcPr>
+          <w:p>
+            <w:pPr>
+              <w:pStyle w:val="TableText"/>
+            </w:pPr>
+            <w:r>
               <w:t>05/01/17</w:t>
             </w:r>
           </w:p>
@@ -1084,7 +1224,7 @@
           </w:p>
         </w:tc>
       </w:tr>
-      <w:bookmarkEnd w:id="2"/>
+      <w:bookmarkEnd w:id="1"/>
     </w:tbl>
     <w:p>
       <w:pPr>
@@ -1234,21 +1374,12 @@
         </w:rPr>
         <w:t xml:space="preserve">should be structured appropriately, to reflect </w:t>
       </w:r>
-      <w:proofErr w:type="gramStart"/>
       <w:r>
         <w:rPr>
           <w:sz w:val="24"/>
           <w:szCs w:val="20"/>
         </w:rPr>
-        <w:t>particulars of</w:t>
-      </w:r>
-      <w:proofErr w:type="gramEnd"/>
-      <w:r>
-        <w:rPr>
-          <w:sz w:val="24"/>
-          <w:szCs w:val="20"/>
-        </w:rPr>
-        <w:t xml:space="preserve"> these procedures at a single or at</w:t>
+        <w:t>particulars of these procedures at a single or at</w:t>
       </w:r>
       <w:r>
         <w:rPr>
@@ -1318,6 +1449,8 @@
           <w:docGrid w:linePitch="360"/>
         </w:sectPr>
       </w:pPr>
+      <w:bookmarkStart w:id="2" w:name="_GoBack"/>
+      <w:bookmarkEnd w:id="2"/>
     </w:p>
     <w:p>
       <w:pPr>
@@ -1348,7 +1481,7 @@
       <w:r>
         <w:fldChar w:fldCharType="separate"/>
       </w:r>
-      <w:hyperlink w:anchor="_Toc7784141" w:history="1">
+      <w:hyperlink w:anchor="_Toc25234662" w:history="1">
         <w:r>
           <w:rPr>
             <w:rStyle w:val="Hyperlink"/>
@@ -1392,7 +1525,7 @@
             <w:noProof/>
             <w:webHidden/>
           </w:rPr>
-          <w:instrText xml:space="preserve"> PAGEREF _Toc7784141 \h </w:instrText>
+          <w:instrText xml:space="preserve"> PAGEREF _Toc25234662 \h </w:instrText>
         </w:r>
         <w:r>
           <w:rPr>
@@ -1434,7 +1567,7 @@
           <w:szCs w:val="22"/>
         </w:rPr>
       </w:pPr>
-      <w:hyperlink w:anchor="_Toc7784142" w:history="1">
+      <w:hyperlink w:anchor="_Toc25234663" w:history="1">
         <w:r>
           <w:rPr>
             <w:rStyle w:val="Hyperlink"/>
@@ -1478,7 +1611,7 @@
             <w:noProof/>
             <w:webHidden/>
           </w:rPr>
-          <w:instrText xml:space="preserve"> PAGEREF _Toc7784142 \h </w:instrText>
+          <w:instrText xml:space="preserve"> PAGEREF _Toc25234663 \h </w:instrText>
         </w:r>
         <w:r>
           <w:rPr>
@@ -1520,7 +1653,7 @@
           <w:szCs w:val="22"/>
         </w:rPr>
       </w:pPr>
-      <w:hyperlink w:anchor="_Toc7784143" w:history="1">
+      <w:hyperlink w:anchor="_Toc25234664" w:history="1">
         <w:r>
           <w:rPr>
             <w:rStyle w:val="Hyperlink"/>
@@ -1564,7 +1697,7 @@
             <w:noProof/>
             <w:webHidden/>
           </w:rPr>
-          <w:instrText xml:space="preserve"> PAGEREF _Toc7784143 \h </w:instrText>
+          <w:instrText xml:space="preserve"> PAGEREF _Toc25234664 \h </w:instrText>
         </w:r>
         <w:r>
           <w:rPr>
@@ -1606,7 +1739,7 @@
           <w:szCs w:val="22"/>
         </w:rPr>
       </w:pPr>
-      <w:hyperlink w:anchor="_Toc7784144" w:history="1">
+      <w:hyperlink w:anchor="_Toc25234665" w:history="1">
         <w:r>
           <w:rPr>
             <w:rStyle w:val="Hyperlink"/>
@@ -1650,7 +1783,7 @@
             <w:noProof/>
             <w:webHidden/>
           </w:rPr>
-          <w:instrText xml:space="preserve"> PAGEREF _Toc7784144 \h </w:instrText>
+          <w:instrText xml:space="preserve"> PAGEREF _Toc25234665 \h </w:instrText>
         </w:r>
         <w:r>
           <w:rPr>
@@ -1692,7 +1825,7 @@
           <w:szCs w:val="22"/>
         </w:rPr>
       </w:pPr>
-      <w:hyperlink w:anchor="_Toc7784145" w:history="1">
+      <w:hyperlink w:anchor="_Toc25234666" w:history="1">
         <w:r>
           <w:rPr>
             <w:rStyle w:val="Hyperlink"/>
@@ -1736,7 +1869,7 @@
             <w:noProof/>
             <w:webHidden/>
           </w:rPr>
-          <w:instrText xml:space="preserve"> PAGEREF _Toc7784145 \h </w:instrText>
+          <w:instrText xml:space="preserve"> PAGEREF _Toc25234666 \h </w:instrText>
         </w:r>
         <w:r>
           <w:rPr>
@@ -1778,7 +1911,7 @@
           <w:szCs w:val="22"/>
         </w:rPr>
       </w:pPr>
-      <w:hyperlink w:anchor="_Toc7784146" w:history="1">
+      <w:hyperlink w:anchor="_Toc25234667" w:history="1">
         <w:r>
           <w:rPr>
             <w:rStyle w:val="Hyperlink"/>
@@ -1822,7 +1955,7 @@
             <w:noProof/>
             <w:webHidden/>
           </w:rPr>
-          <w:instrText xml:space="preserve"> PAGEREF _Toc7784146 \h </w:instrText>
+          <w:instrText xml:space="preserve"> PAGEREF _Toc25234667 \h </w:instrText>
         </w:r>
         <w:r>
           <w:rPr>
@@ -1864,7 +1997,7 @@
           <w:szCs w:val="22"/>
         </w:rPr>
       </w:pPr>
-      <w:hyperlink w:anchor="_Toc7784147" w:history="1">
+      <w:hyperlink w:anchor="_Toc25234668" w:history="1">
         <w:r>
           <w:rPr>
             <w:rStyle w:val="Hyperlink"/>
@@ -1908,7 +2041,7 @@
             <w:noProof/>
             <w:webHidden/>
           </w:rPr>
-          <w:instrText xml:space="preserve"> PAGEREF _Toc7784147 \h </w:instrText>
+          <w:instrText xml:space="preserve"> PAGEREF _Toc25234668 \h </w:instrText>
         </w:r>
         <w:r>
           <w:rPr>
@@ -1950,7 +2083,7 @@
           <w:szCs w:val="22"/>
         </w:rPr>
       </w:pPr>
-      <w:hyperlink w:anchor="_Toc7784148" w:history="1">
+      <w:hyperlink w:anchor="_Toc25234669" w:history="1">
         <w:r>
           <w:rPr>
             <w:rStyle w:val="Hyperlink"/>
@@ -1994,7 +2127,7 @@
             <w:noProof/>
             <w:webHidden/>
           </w:rPr>
-          <w:instrText xml:space="preserve"> PAGEREF _Toc7784148 \h </w:instrText>
+          <w:instrText xml:space="preserve"> PAGEREF _Toc25234669 \h </w:instrText>
         </w:r>
         <w:r>
           <w:rPr>
@@ -2036,7 +2169,7 @@
           <w:szCs w:val="22"/>
         </w:rPr>
       </w:pPr>
-      <w:hyperlink w:anchor="_Toc7784149" w:history="1">
+      <w:hyperlink w:anchor="_Toc25234670" w:history="1">
         <w:r>
           <w:rPr>
             <w:rStyle w:val="Hyperlink"/>
@@ -2080,7 +2213,7 @@
             <w:noProof/>
             <w:webHidden/>
           </w:rPr>
-          <w:instrText xml:space="preserve"> PAGEREF _Toc7784149 \h </w:instrText>
+          <w:instrText xml:space="preserve"> PAGEREF _Toc25234670 \h </w:instrText>
         </w:r>
         <w:r>
           <w:rPr>
@@ -2122,7 +2255,7 @@
           <w:szCs w:val="22"/>
         </w:rPr>
       </w:pPr>
-      <w:hyperlink w:anchor="_Toc7784150" w:history="1">
+      <w:hyperlink w:anchor="_Toc25234671" w:history="1">
         <w:r>
           <w:rPr>
             <w:rStyle w:val="Hyperlink"/>
@@ -2166,7 +2299,7 @@
             <w:noProof/>
             <w:webHidden/>
           </w:rPr>
-          <w:instrText xml:space="preserve"> PAGEREF _Toc7784150 \h </w:instrText>
+          <w:instrText xml:space="preserve"> PAGEREF _Toc25234671 \h </w:instrText>
         </w:r>
         <w:r>
           <w:rPr>
@@ -2208,7 +2341,7 @@
           <w:szCs w:val="22"/>
         </w:rPr>
       </w:pPr>
-      <w:hyperlink w:anchor="_Toc7784151" w:history="1">
+      <w:hyperlink w:anchor="_Toc25234672" w:history="1">
         <w:r>
           <w:rPr>
             <w:rStyle w:val="Hyperlink"/>
@@ -2252,7 +2385,7 @@
             <w:noProof/>
             <w:webHidden/>
           </w:rPr>
-          <w:instrText xml:space="preserve"> PAGEREF _Toc7784151 \h </w:instrText>
+          <w:instrText xml:space="preserve"> PAGEREF _Toc25234672 \h </w:instrText>
         </w:r>
         <w:r>
           <w:rPr>
@@ -2294,7 +2427,7 @@
           <w:szCs w:val="22"/>
         </w:rPr>
       </w:pPr>
-      <w:hyperlink w:anchor="_Toc7784152" w:history="1">
+      <w:hyperlink w:anchor="_Toc25234673" w:history="1">
         <w:r>
           <w:rPr>
             <w:rStyle w:val="Hyperlink"/>
@@ -2338,7 +2471,7 @@
             <w:noProof/>
             <w:webHidden/>
           </w:rPr>
-          <w:instrText xml:space="preserve"> PAGEREF _Toc7784152 \h </w:instrText>
+          <w:instrText xml:space="preserve"> PAGEREF _Toc25234673 \h </w:instrText>
         </w:r>
         <w:r>
           <w:rPr>
@@ -2380,7 +2513,7 @@
           <w:szCs w:val="22"/>
         </w:rPr>
       </w:pPr>
-      <w:hyperlink w:anchor="_Toc7784153" w:history="1">
+      <w:hyperlink w:anchor="_Toc25234674" w:history="1">
         <w:r>
           <w:rPr>
             <w:rStyle w:val="Hyperlink"/>
@@ -2432,7 +2565,7 @@
             <w:noProof/>
             <w:webHidden/>
           </w:rPr>
-          <w:instrText xml:space="preserve"> PAGEREF _Toc7784153 \h </w:instrText>
+          <w:instrText xml:space="preserve"> PAGEREF _Toc25234674 \h </w:instrText>
         </w:r>
         <w:r>
           <w:rPr>
@@ -2474,7 +2607,7 @@
           <w:szCs w:val="22"/>
         </w:rPr>
       </w:pPr>
-      <w:hyperlink w:anchor="_Toc7784154" w:history="1">
+      <w:hyperlink w:anchor="_Toc25234675" w:history="1">
         <w:r>
           <w:rPr>
             <w:rStyle w:val="Hyperlink"/>
@@ -2518,7 +2651,7 @@
             <w:noProof/>
             <w:webHidden/>
           </w:rPr>
-          <w:instrText xml:space="preserve"> PAGEREF _Toc7784154 \h </w:instrText>
+          <w:instrText xml:space="preserve"> PAGEREF _Toc25234675 \h </w:instrText>
         </w:r>
         <w:r>
           <w:rPr>
@@ -2560,7 +2693,7 @@
           <w:szCs w:val="22"/>
         </w:rPr>
       </w:pPr>
-      <w:hyperlink w:anchor="_Toc7784155" w:history="1">
+      <w:hyperlink w:anchor="_Toc25234676" w:history="1">
         <w:r>
           <w:rPr>
             <w:rStyle w:val="Hyperlink"/>
@@ -2604,7 +2737,7 @@
             <w:noProof/>
             <w:webHidden/>
           </w:rPr>
-          <w:instrText xml:space="preserve"> PAGEREF _Toc7784155 \h </w:instrText>
+          <w:instrText xml:space="preserve"> PAGEREF _Toc25234676 \h </w:instrText>
         </w:r>
         <w:r>
           <w:rPr>
@@ -2646,7 +2779,7 @@
           <w:szCs w:val="22"/>
         </w:rPr>
       </w:pPr>
-      <w:hyperlink w:anchor="_Toc7784156" w:history="1">
+      <w:hyperlink w:anchor="_Toc25234677" w:history="1">
         <w:r>
           <w:rPr>
             <w:rStyle w:val="Hyperlink"/>
@@ -2690,7 +2823,7 @@
             <w:noProof/>
             <w:webHidden/>
           </w:rPr>
-          <w:instrText xml:space="preserve"> PAGEREF _Toc7784156 \h </w:instrText>
+          <w:instrText xml:space="preserve"> PAGEREF _Toc25234677 \h </w:instrText>
         </w:r>
         <w:r>
           <w:rPr>
@@ -2734,7 +2867,7 @@
           <w:szCs w:val="22"/>
         </w:rPr>
       </w:pPr>
-      <w:hyperlink w:anchor="_Toc7784157" w:history="1">
+      <w:hyperlink w:anchor="_Toc25234678" w:history="1">
         <w:r>
           <w:rPr>
             <w:rStyle w:val="Hyperlink"/>
@@ -2776,7 +2909,7 @@
             <w:noProof/>
             <w:webHidden/>
           </w:rPr>
-          <w:instrText xml:space="preserve"> PAGEREF _Toc7784157 \h </w:instrText>
+          <w:instrText xml:space="preserve"> PAGEREF _Toc25234678 \h </w:instrText>
         </w:r>
         <w:r>
           <w:rPr>
@@ -2818,7 +2951,7 @@
           <w:szCs w:val="22"/>
         </w:rPr>
       </w:pPr>
-      <w:hyperlink w:anchor="_Toc7784158" w:history="1">
+      <w:hyperlink w:anchor="_Toc25234679" w:history="1">
         <w:r>
           <w:rPr>
             <w:rStyle w:val="Hyperlink"/>
@@ -2862,7 +2995,7 @@
             <w:noProof/>
             <w:webHidden/>
           </w:rPr>
-          <w:instrText xml:space="preserve"> PAGEREF _Toc7784158 \h </w:instrText>
+          <w:instrText xml:space="preserve"> PAGEREF _Toc25234679 \h </w:instrText>
         </w:r>
         <w:r>
           <w:rPr>
@@ -2904,7 +3037,7 @@
           <w:szCs w:val="22"/>
         </w:rPr>
       </w:pPr>
-      <w:hyperlink w:anchor="_Toc7784159" w:history="1">
+      <w:hyperlink w:anchor="_Toc25234680" w:history="1">
         <w:r>
           <w:rPr>
             <w:rStyle w:val="Hyperlink"/>
@@ -2948,7 +3081,7 @@
             <w:noProof/>
             <w:webHidden/>
           </w:rPr>
-          <w:instrText xml:space="preserve"> PAGEREF _Toc7784159 \h </w:instrText>
+          <w:instrText xml:space="preserve"> PAGEREF _Toc25234680 \h </w:instrText>
         </w:r>
         <w:r>
           <w:rPr>
@@ -2990,7 +3123,7 @@
           <w:szCs w:val="22"/>
         </w:rPr>
       </w:pPr>
-      <w:hyperlink w:anchor="_Toc7784160" w:history="1">
+      <w:hyperlink w:anchor="_Toc25234681" w:history="1">
         <w:r>
           <w:rPr>
             <w:rStyle w:val="Hyperlink"/>
@@ -3034,7 +3167,7 @@
             <w:noProof/>
             <w:webHidden/>
           </w:rPr>
-          <w:instrText xml:space="preserve"> PAGEREF _Toc7784160 \h </w:instrText>
+          <w:instrText xml:space="preserve"> PAGEREF _Toc25234681 \h </w:instrText>
         </w:r>
         <w:r>
           <w:rPr>
@@ -3076,7 +3209,7 @@
           <w:szCs w:val="22"/>
         </w:rPr>
       </w:pPr>
-      <w:hyperlink w:anchor="_Toc7784161" w:history="1">
+      <w:hyperlink w:anchor="_Toc25234682" w:history="1">
         <w:r>
           <w:rPr>
             <w:rStyle w:val="Hyperlink"/>
@@ -3120,7 +3253,7 @@
             <w:noProof/>
             <w:webHidden/>
           </w:rPr>
-          <w:instrText xml:space="preserve"> PAGEREF _Toc7784161 \h </w:instrText>
+          <w:instrText xml:space="preserve"> PAGEREF _Toc25234682 \h </w:instrText>
         </w:r>
         <w:r>
           <w:rPr>
@@ -3162,7 +3295,7 @@
           <w:szCs w:val="22"/>
         </w:rPr>
       </w:pPr>
-      <w:hyperlink w:anchor="_Toc7784162" w:history="1">
+      <w:hyperlink w:anchor="_Toc25234683" w:history="1">
         <w:r>
           <w:rPr>
             <w:rStyle w:val="Hyperlink"/>
@@ -3206,7 +3339,7 @@
             <w:noProof/>
             <w:webHidden/>
           </w:rPr>
-          <w:instrText xml:space="preserve"> PAGEREF _Toc7784162 \h </w:instrText>
+          <w:instrText xml:space="preserve"> PAGEREF _Toc25234683 \h </w:instrText>
         </w:r>
         <w:r>
           <w:rPr>
@@ -3248,7 +3381,7 @@
           <w:szCs w:val="22"/>
         </w:rPr>
       </w:pPr>
-      <w:hyperlink w:anchor="_Toc7784163" w:history="1">
+      <w:hyperlink w:anchor="_Toc25234684" w:history="1">
         <w:r>
           <w:rPr>
             <w:rStyle w:val="Hyperlink"/>
@@ -3292,7 +3425,7 @@
             <w:noProof/>
             <w:webHidden/>
           </w:rPr>
-          <w:instrText xml:space="preserve"> PAGEREF _Toc7784163 \h </w:instrText>
+          <w:instrText xml:space="preserve"> PAGEREF _Toc25234684 \h </w:instrText>
         </w:r>
         <w:r>
           <w:rPr>
@@ -3334,7 +3467,7 @@
           <w:szCs w:val="22"/>
         </w:rPr>
       </w:pPr>
-      <w:hyperlink w:anchor="_Toc7784164" w:history="1">
+      <w:hyperlink w:anchor="_Toc25234685" w:history="1">
         <w:r>
           <w:rPr>
             <w:rStyle w:val="Hyperlink"/>
@@ -3378,7 +3511,7 @@
             <w:noProof/>
             <w:webHidden/>
           </w:rPr>
-          <w:instrText xml:space="preserve"> PAGEREF _Toc7784164 \h </w:instrText>
+          <w:instrText xml:space="preserve"> PAGEREF _Toc25234685 \h </w:instrText>
         </w:r>
         <w:r>
           <w:rPr>
@@ -3420,7 +3553,7 @@
           <w:szCs w:val="22"/>
         </w:rPr>
       </w:pPr>
-      <w:hyperlink w:anchor="_Toc7784165" w:history="1">
+      <w:hyperlink w:anchor="_Toc25234686" w:history="1">
         <w:r>
           <w:rPr>
             <w:rStyle w:val="Hyperlink"/>
@@ -3464,7 +3597,7 @@
             <w:noProof/>
             <w:webHidden/>
           </w:rPr>
-          <w:instrText xml:space="preserve"> PAGEREF _Toc7784165 \h </w:instrText>
+          <w:instrText xml:space="preserve"> PAGEREF _Toc25234686 \h </w:instrText>
         </w:r>
         <w:r>
           <w:rPr>
@@ -3506,7 +3639,7 @@
           <w:szCs w:val="22"/>
         </w:rPr>
       </w:pPr>
-      <w:hyperlink w:anchor="_Toc7784166" w:history="1">
+      <w:hyperlink w:anchor="_Toc25234687" w:history="1">
         <w:r>
           <w:rPr>
             <w:rStyle w:val="Hyperlink"/>
@@ -3550,7 +3683,7 @@
             <w:noProof/>
             <w:webHidden/>
           </w:rPr>
-          <w:instrText xml:space="preserve"> PAGEREF _Toc7784166 \h </w:instrText>
+          <w:instrText xml:space="preserve"> PAGEREF _Toc25234687 \h </w:instrText>
         </w:r>
         <w:r>
           <w:rPr>
@@ -3592,7 +3725,7 @@
           <w:szCs w:val="22"/>
         </w:rPr>
       </w:pPr>
-      <w:hyperlink w:anchor="_Toc7784167" w:history="1">
+      <w:hyperlink w:anchor="_Toc25234688" w:history="1">
         <w:r>
           <w:rPr>
             <w:rStyle w:val="Hyperlink"/>
@@ -3636,7 +3769,7 @@
             <w:noProof/>
             <w:webHidden/>
           </w:rPr>
-          <w:instrText xml:space="preserve"> PAGEREF _Toc7784167 \h </w:instrText>
+          <w:instrText xml:space="preserve"> PAGEREF _Toc25234688 \h </w:instrText>
         </w:r>
         <w:r>
           <w:rPr>
@@ -3678,7 +3811,7 @@
           <w:szCs w:val="22"/>
         </w:rPr>
       </w:pPr>
-      <w:hyperlink w:anchor="_Toc7784168" w:history="1">
+      <w:hyperlink w:anchor="_Toc25234689" w:history="1">
         <w:r>
           <w:rPr>
             <w:rStyle w:val="Hyperlink"/>
@@ -3722,7 +3855,7 @@
             <w:noProof/>
             <w:webHidden/>
           </w:rPr>
-          <w:instrText xml:space="preserve"> PAGEREF _Toc7784168 \h </w:instrText>
+          <w:instrText xml:space="preserve"> PAGEREF _Toc25234689 \h </w:instrText>
         </w:r>
         <w:r>
           <w:rPr>
@@ -3764,7 +3897,7 @@
           <w:szCs w:val="22"/>
         </w:rPr>
       </w:pPr>
-      <w:hyperlink w:anchor="_Toc7784169" w:history="1">
+      <w:hyperlink w:anchor="_Toc25234690" w:history="1">
         <w:r>
           <w:rPr>
             <w:rStyle w:val="Hyperlink"/>
@@ -3808,7 +3941,7 @@
             <w:noProof/>
             <w:webHidden/>
           </w:rPr>
-          <w:instrText xml:space="preserve"> PAGEREF _Toc7784169 \h </w:instrText>
+          <w:instrText xml:space="preserve"> PAGEREF _Toc25234690 \h </w:instrText>
         </w:r>
         <w:r>
           <w:rPr>
@@ -3850,7 +3983,7 @@
           <w:szCs w:val="22"/>
         </w:rPr>
       </w:pPr>
-      <w:hyperlink w:anchor="_Toc7784170" w:history="1">
+      <w:hyperlink w:anchor="_Toc25234691" w:history="1">
         <w:r>
           <w:rPr>
             <w:rStyle w:val="Hyperlink"/>
@@ -3894,7 +4027,7 @@
             <w:noProof/>
             <w:webHidden/>
           </w:rPr>
-          <w:instrText xml:space="preserve"> PAGEREF _Toc7784170 \h </w:instrText>
+          <w:instrText xml:space="preserve"> PAGEREF _Toc25234691 \h </w:instrText>
         </w:r>
         <w:r>
           <w:rPr>
@@ -3936,7 +4069,7 @@
           <w:szCs w:val="22"/>
         </w:rPr>
       </w:pPr>
-      <w:hyperlink w:anchor="_Toc7784171" w:history="1">
+      <w:hyperlink w:anchor="_Toc25234692" w:history="1">
         <w:r>
           <w:rPr>
             <w:rStyle w:val="Hyperlink"/>
@@ -3980,7 +4113,7 @@
             <w:noProof/>
             <w:webHidden/>
           </w:rPr>
-          <w:instrText xml:space="preserve"> PAGEREF _Toc7784171 \h </w:instrText>
+          <w:instrText xml:space="preserve"> PAGEREF _Toc25234692 \h </w:instrText>
         </w:r>
         <w:r>
           <w:rPr>
@@ -4022,7 +4155,7 @@
           <w:szCs w:val="22"/>
         </w:rPr>
       </w:pPr>
-      <w:hyperlink w:anchor="_Toc7784172" w:history="1">
+      <w:hyperlink w:anchor="_Toc25234693" w:history="1">
         <w:r>
           <w:rPr>
             <w:rStyle w:val="Hyperlink"/>
@@ -4066,7 +4199,7 @@
             <w:noProof/>
             <w:webHidden/>
           </w:rPr>
-          <w:instrText xml:space="preserve"> PAGEREF _Toc7784172 \h </w:instrText>
+          <w:instrText xml:space="preserve"> PAGEREF _Toc25234693 \h </w:instrText>
         </w:r>
         <w:r>
           <w:rPr>
@@ -4108,7 +4241,7 @@
           <w:szCs w:val="22"/>
         </w:rPr>
       </w:pPr>
-      <w:hyperlink w:anchor="_Toc7784173" w:history="1">
+      <w:hyperlink w:anchor="_Toc25234694" w:history="1">
         <w:r>
           <w:rPr>
             <w:rStyle w:val="Hyperlink"/>
@@ -4152,7 +4285,7 @@
             <w:noProof/>
             <w:webHidden/>
           </w:rPr>
-          <w:instrText xml:space="preserve"> PAGEREF _Toc7784173 \h </w:instrText>
+          <w:instrText xml:space="preserve"> PAGEREF _Toc25234694 \h </w:instrText>
         </w:r>
         <w:r>
           <w:rPr>
@@ -4194,7 +4327,7 @@
           <w:szCs w:val="22"/>
         </w:rPr>
       </w:pPr>
-      <w:hyperlink w:anchor="_Toc7784174" w:history="1">
+      <w:hyperlink w:anchor="_Toc25234695" w:history="1">
         <w:r>
           <w:rPr>
             <w:rStyle w:val="Hyperlink"/>
@@ -4238,7 +4371,7 @@
             <w:noProof/>
             <w:webHidden/>
           </w:rPr>
-          <w:instrText xml:space="preserve"> PAGEREF _Toc7784174 \h </w:instrText>
+          <w:instrText xml:space="preserve"> PAGEREF _Toc25234695 \h </w:instrText>
         </w:r>
         <w:r>
           <w:rPr>
@@ -4280,7 +4413,7 @@
           <w:szCs w:val="22"/>
         </w:rPr>
       </w:pPr>
-      <w:hyperlink w:anchor="_Toc7784175" w:history="1">
+      <w:hyperlink w:anchor="_Toc25234696" w:history="1">
         <w:r>
           <w:rPr>
             <w:rStyle w:val="Hyperlink"/>
@@ -4324,7 +4457,7 @@
             <w:noProof/>
             <w:webHidden/>
           </w:rPr>
-          <w:instrText xml:space="preserve"> PAGEREF _Toc7784175 \h </w:instrText>
+          <w:instrText xml:space="preserve"> PAGEREF _Toc25234696 \h </w:instrText>
         </w:r>
         <w:r>
           <w:rPr>
@@ -4366,7 +4499,7 @@
           <w:szCs w:val="22"/>
         </w:rPr>
       </w:pPr>
-      <w:hyperlink w:anchor="_Toc7784176" w:history="1">
+      <w:hyperlink w:anchor="_Toc25234697" w:history="1">
         <w:r>
           <w:rPr>
             <w:rStyle w:val="Hyperlink"/>
@@ -4410,7 +4543,7 @@
             <w:noProof/>
             <w:webHidden/>
           </w:rPr>
-          <w:instrText xml:space="preserve"> PAGEREF _Toc7784176 \h </w:instrText>
+          <w:instrText xml:space="preserve"> PAGEREF _Toc25234697 \h </w:instrText>
         </w:r>
         <w:r>
           <w:rPr>
@@ -4452,7 +4585,7 @@
           <w:szCs w:val="22"/>
         </w:rPr>
       </w:pPr>
-      <w:hyperlink w:anchor="_Toc7784177" w:history="1">
+      <w:hyperlink w:anchor="_Toc25234698" w:history="1">
         <w:r>
           <w:rPr>
             <w:rStyle w:val="Hyperlink"/>
@@ -4496,7 +4629,7 @@
             <w:noProof/>
             <w:webHidden/>
           </w:rPr>
-          <w:instrText xml:space="preserve"> PAGEREF _Toc7784177 \h </w:instrText>
+          <w:instrText xml:space="preserve"> PAGEREF _Toc25234698 \h </w:instrText>
         </w:r>
         <w:r>
           <w:rPr>
@@ -4538,7 +4671,7 @@
           <w:szCs w:val="22"/>
         </w:rPr>
       </w:pPr>
-      <w:hyperlink w:anchor="_Toc7784178" w:history="1">
+      <w:hyperlink w:anchor="_Toc25234699" w:history="1">
         <w:r>
           <w:rPr>
             <w:rStyle w:val="Hyperlink"/>
@@ -4582,7 +4715,7 @@
             <w:noProof/>
             <w:webHidden/>
           </w:rPr>
-          <w:instrText xml:space="preserve"> PAGEREF _Toc7784178 \h </w:instrText>
+          <w:instrText xml:space="preserve"> PAGEREF _Toc25234699 \h </w:instrText>
         </w:r>
         <w:r>
           <w:rPr>
@@ -4624,7 +4757,7 @@
           <w:szCs w:val="22"/>
         </w:rPr>
       </w:pPr>
-      <w:hyperlink w:anchor="_Toc7784179" w:history="1">
+      <w:hyperlink w:anchor="_Toc25234700" w:history="1">
         <w:r>
           <w:rPr>
             <w:rStyle w:val="Hyperlink"/>
@@ -4668,7 +4801,7 @@
             <w:noProof/>
             <w:webHidden/>
           </w:rPr>
-          <w:instrText xml:space="preserve"> PAGEREF _Toc7784179 \h </w:instrText>
+          <w:instrText xml:space="preserve"> PAGEREF _Toc25234700 \h </w:instrText>
         </w:r>
         <w:r>
           <w:rPr>
@@ -4710,7 +4843,7 @@
           <w:szCs w:val="22"/>
         </w:rPr>
       </w:pPr>
-      <w:hyperlink w:anchor="_Toc7784180" w:history="1">
+      <w:hyperlink w:anchor="_Toc25234701" w:history="1">
         <w:r>
           <w:rPr>
             <w:rStyle w:val="Hyperlink"/>
@@ -4754,7 +4887,7 @@
             <w:noProof/>
             <w:webHidden/>
           </w:rPr>
-          <w:instrText xml:space="preserve"> PAGEREF _Toc7784180 \h </w:instrText>
+          <w:instrText xml:space="preserve"> PAGEREF _Toc25234701 \h </w:instrText>
         </w:r>
         <w:r>
           <w:rPr>
@@ -4796,7 +4929,7 @@
           <w:szCs w:val="22"/>
         </w:rPr>
       </w:pPr>
-      <w:hyperlink w:anchor="_Toc7784181" w:history="1">
+      <w:hyperlink w:anchor="_Toc25234702" w:history="1">
         <w:r>
           <w:rPr>
             <w:rStyle w:val="Hyperlink"/>
@@ -4840,7 +4973,7 @@
             <w:noProof/>
             <w:webHidden/>
           </w:rPr>
-          <w:instrText xml:space="preserve"> PAGEREF _Toc7784181 \h </w:instrText>
+          <w:instrText xml:space="preserve"> PAGEREF _Toc25234702 \h </w:instrText>
         </w:r>
         <w:r>
           <w:rPr>
@@ -4882,7 +5015,7 @@
           <w:szCs w:val="22"/>
         </w:rPr>
       </w:pPr>
-      <w:hyperlink w:anchor="_Toc7784182" w:history="1">
+      <w:hyperlink w:anchor="_Toc25234703" w:history="1">
         <w:r>
           <w:rPr>
             <w:rStyle w:val="Hyperlink"/>
@@ -4926,7 +5059,7 @@
             <w:noProof/>
             <w:webHidden/>
           </w:rPr>
-          <w:instrText xml:space="preserve"> PAGEREF _Toc7784182 \h </w:instrText>
+          <w:instrText xml:space="preserve"> PAGEREF _Toc25234703 \h </w:instrText>
         </w:r>
         <w:r>
           <w:rPr>
@@ -4968,7 +5101,7 @@
           <w:szCs w:val="22"/>
         </w:rPr>
       </w:pPr>
-      <w:hyperlink w:anchor="_Toc7784183" w:history="1">
+      <w:hyperlink w:anchor="_Toc25234704" w:history="1">
         <w:r>
           <w:rPr>
             <w:rStyle w:val="Hyperlink"/>
@@ -5012,7 +5145,7 @@
             <w:noProof/>
             <w:webHidden/>
           </w:rPr>
-          <w:instrText xml:space="preserve"> PAGEREF _Toc7784183 \h </w:instrText>
+          <w:instrText xml:space="preserve"> PAGEREF _Toc25234704 \h </w:instrText>
         </w:r>
         <w:r>
           <w:rPr>
@@ -5054,7 +5187,7 @@
           <w:szCs w:val="22"/>
         </w:rPr>
       </w:pPr>
-      <w:hyperlink w:anchor="_Toc7784184" w:history="1">
+      <w:hyperlink w:anchor="_Toc25234705" w:history="1">
         <w:r>
           <w:rPr>
             <w:rStyle w:val="Hyperlink"/>
@@ -5099,7 +5232,7 @@
             <w:noProof/>
             <w:webHidden/>
           </w:rPr>
-          <w:instrText xml:space="preserve"> PAGEREF _Toc7784184 \h </w:instrText>
+          <w:instrText xml:space="preserve"> PAGEREF _Toc25234705 \h </w:instrText>
         </w:r>
         <w:r>
           <w:rPr>
@@ -5167,7 +5300,7 @@
       <w:r>
         <w:fldChar w:fldCharType="separate"/>
       </w:r>
-      <w:hyperlink w:anchor="_Toc7784185" w:history="1">
+      <w:hyperlink w:anchor="_Toc25234706" w:history="1">
         <w:r>
           <w:rPr>
             <w:rStyle w:val="Hyperlink"/>
@@ -5194,7 +5327,7 @@
             <w:noProof/>
             <w:webHidden/>
           </w:rPr>
-          <w:instrText xml:space="preserve"> PAGEREF _Toc7784185 \h </w:instrText>
+          <w:instrText xml:space="preserve"> PAGEREF _Toc25234706 \h </w:instrText>
         </w:r>
         <w:r>
           <w:rPr>
@@ -5237,7 +5370,7 @@
           <w:szCs w:val="22"/>
         </w:rPr>
       </w:pPr>
-      <w:hyperlink w:anchor="_Toc7784186" w:history="1">
+      <w:hyperlink w:anchor="_Toc25234707" w:history="1">
         <w:r>
           <w:rPr>
             <w:rStyle w:val="Hyperlink"/>
@@ -5264,7 +5397,7 @@
             <w:noProof/>
             <w:webHidden/>
           </w:rPr>
-          <w:instrText xml:space="preserve"> PAGEREF _Toc7784186 \h </w:instrText>
+          <w:instrText xml:space="preserve"> PAGEREF _Toc25234707 \h </w:instrText>
         </w:r>
         <w:r>
           <w:rPr>
@@ -5307,7 +5440,7 @@
           <w:szCs w:val="22"/>
         </w:rPr>
       </w:pPr>
-      <w:hyperlink w:anchor="_Toc7784187" w:history="1">
+      <w:hyperlink w:anchor="_Toc25234708" w:history="1">
         <w:r>
           <w:rPr>
             <w:rStyle w:val="Hyperlink"/>
@@ -5334,7 +5467,7 @@
             <w:noProof/>
             <w:webHidden/>
           </w:rPr>
-          <w:instrText xml:space="preserve"> PAGEREF _Toc7784187 \h </w:instrText>
+          <w:instrText xml:space="preserve"> PAGEREF _Toc25234708 \h </w:instrText>
         </w:r>
         <w:r>
           <w:rPr>
@@ -5377,7 +5510,7 @@
           <w:szCs w:val="22"/>
         </w:rPr>
       </w:pPr>
-      <w:hyperlink w:anchor="_Toc7784188" w:history="1">
+      <w:hyperlink w:anchor="_Toc25234709" w:history="1">
         <w:r>
           <w:rPr>
             <w:rStyle w:val="Hyperlink"/>
@@ -5404,7 +5537,7 @@
             <w:noProof/>
             <w:webHidden/>
           </w:rPr>
-          <w:instrText xml:space="preserve"> PAGEREF _Toc7784188 \h </w:instrText>
+          <w:instrText xml:space="preserve"> PAGEREF _Toc25234709 \h </w:instrText>
         </w:r>
         <w:r>
           <w:rPr>
@@ -5447,7 +5580,7 @@
           <w:szCs w:val="22"/>
         </w:rPr>
       </w:pPr>
-      <w:hyperlink w:anchor="_Toc7784189" w:history="1">
+      <w:hyperlink w:anchor="_Toc25234710" w:history="1">
         <w:r>
           <w:rPr>
             <w:rStyle w:val="Hyperlink"/>
@@ -5474,7 +5607,7 @@
             <w:noProof/>
             <w:webHidden/>
           </w:rPr>
-          <w:instrText xml:space="preserve"> PAGEREF _Toc7784189 \h </w:instrText>
+          <w:instrText xml:space="preserve"> PAGEREF _Toc25234710 \h </w:instrText>
         </w:r>
         <w:r>
           <w:rPr>
@@ -5517,7 +5650,7 @@
           <w:szCs w:val="22"/>
         </w:rPr>
       </w:pPr>
-      <w:hyperlink w:anchor="_Toc7784190" w:history="1">
+      <w:hyperlink w:anchor="_Toc25234711" w:history="1">
         <w:r>
           <w:rPr>
             <w:rStyle w:val="Hyperlink"/>
@@ -5544,7 +5677,7 @@
             <w:noProof/>
             <w:webHidden/>
           </w:rPr>
-          <w:instrText xml:space="preserve"> PAGEREF _Toc7784190 \h </w:instrText>
+          <w:instrText xml:space="preserve"> PAGEREF _Toc25234711 \h </w:instrText>
         </w:r>
         <w:r>
           <w:rPr>
@@ -5587,7 +5720,7 @@
           <w:szCs w:val="22"/>
         </w:rPr>
       </w:pPr>
-      <w:hyperlink w:anchor="_Toc7784191" w:history="1">
+      <w:hyperlink w:anchor="_Toc25234712" w:history="1">
         <w:r>
           <w:rPr>
             <w:rStyle w:val="Hyperlink"/>
@@ -5614,7 +5747,7 @@
             <w:noProof/>
             <w:webHidden/>
           </w:rPr>
-          <w:instrText xml:space="preserve"> PAGEREF _Toc7784191 \h </w:instrText>
+          <w:instrText xml:space="preserve"> PAGEREF _Toc25234712 \h </w:instrText>
         </w:r>
         <w:r>
           <w:rPr>
@@ -5657,7 +5790,7 @@
           <w:szCs w:val="22"/>
         </w:rPr>
       </w:pPr>
-      <w:hyperlink w:anchor="_Toc7784192" w:history="1">
+      <w:hyperlink w:anchor="_Toc25234713" w:history="1">
         <w:r>
           <w:rPr>
             <w:rStyle w:val="Hyperlink"/>
@@ -5684,7 +5817,7 @@
             <w:noProof/>
             <w:webHidden/>
           </w:rPr>
-          <w:instrText xml:space="preserve"> PAGEREF _Toc7784192 \h </w:instrText>
+          <w:instrText xml:space="preserve"> PAGEREF _Toc25234713 \h </w:instrText>
         </w:r>
         <w:r>
           <w:rPr>
@@ -5737,7 +5870,7 @@
         <w:pStyle w:val="Heading1"/>
       </w:pPr>
       <w:bookmarkStart w:id="3" w:name="_Toc421540852"/>
-      <w:bookmarkStart w:id="4" w:name="_Toc7784141"/>
+      <w:bookmarkStart w:id="4" w:name="_Toc25234662"/>
       <w:bookmarkEnd w:id="0"/>
       <w:r>
         <w:lastRenderedPageBreak/>
@@ -5858,7 +5991,19 @@
         <w:rPr>
           <w:rStyle w:val="BodyTextChar"/>
         </w:rPr>
-        <w:t xml:space="preserve"> application will be covered in a feature specific guide. </w:t>
+        <w:t xml:space="preserve"> application</w:t>
+      </w:r>
+      <w:r>
+        <w:rPr>
+          <w:rStyle w:val="BodyTextChar"/>
+        </w:rPr>
+        <w:t xml:space="preserve"> is</w:t>
+      </w:r>
+      <w:r>
+        <w:rPr>
+          <w:rStyle w:val="BodyTextChar"/>
+        </w:rPr>
+        <w:t xml:space="preserve"> covered in a feature specific guide. </w:t>
       </w:r>
       <w:r>
         <w:rPr>
@@ -5915,7 +6060,7 @@
       </w:pPr>
       <w:bookmarkStart w:id="6" w:name="_Toc411336914"/>
       <w:bookmarkStart w:id="7" w:name="_Toc421540853"/>
-      <w:bookmarkStart w:id="8" w:name="_Toc7784142"/>
+      <w:bookmarkStart w:id="8" w:name="_Toc25234663"/>
       <w:r>
         <w:t>Purpose</w:t>
       </w:r>
@@ -6136,7 +6281,7 @@
       <w:pPr>
         <w:pStyle w:val="Caption"/>
       </w:pPr>
-      <w:bookmarkStart w:id="9" w:name="_Toc7784185"/>
+      <w:bookmarkStart w:id="9" w:name="_Toc25234706"/>
       <w:r>
         <w:t xml:space="preserve">Table </w:t>
       </w:r>
@@ -6309,7 +6454,7 @@
       </w:pPr>
       <w:bookmarkStart w:id="10" w:name="_Toc411336918"/>
       <w:bookmarkStart w:id="11" w:name="_Toc421540857"/>
-      <w:bookmarkStart w:id="12" w:name="_Toc7784143"/>
+      <w:bookmarkStart w:id="12" w:name="_Toc25234664"/>
       <w:r>
         <w:t>Dependencies</w:t>
       </w:r>
@@ -6321,7 +6466,7 @@
       <w:pPr>
         <w:pStyle w:val="Caption"/>
       </w:pPr>
-      <w:bookmarkStart w:id="13" w:name="_Toc7784186"/>
+      <w:bookmarkStart w:id="13" w:name="_Toc25234707"/>
       <w:r>
         <w:t xml:space="preserve">Table </w:t>
       </w:r>
@@ -6571,7 +6716,7 @@
       </w:pPr>
       <w:bookmarkStart w:id="14" w:name="_Toc411336919"/>
       <w:bookmarkStart w:id="15" w:name="_Toc421540858"/>
-      <w:bookmarkStart w:id="16" w:name="_Toc7784144"/>
+      <w:bookmarkStart w:id="16" w:name="_Toc25234665"/>
       <w:r>
         <w:lastRenderedPageBreak/>
         <w:t>Constraints</w:t>
@@ -6599,7 +6744,7 @@
       <w:bookmarkStart w:id="18" w:name="_Toc421540859"/>
       <w:bookmarkStart w:id="19" w:name="_Ref444173896"/>
       <w:bookmarkStart w:id="20" w:name="_Ref444173917"/>
-      <w:bookmarkStart w:id="21" w:name="_Toc7784145"/>
+      <w:bookmarkStart w:id="21" w:name="_Toc25234666"/>
       <w:r>
         <w:t>Roles and Responsibilities</w:t>
       </w:r>
@@ -6613,7 +6758,7 @@
       <w:pPr>
         <w:pStyle w:val="Caption"/>
       </w:pPr>
-      <w:bookmarkStart w:id="22" w:name="_Toc7784187"/>
+      <w:bookmarkStart w:id="22" w:name="_Toc25234708"/>
       <w:r>
         <w:t xml:space="preserve">Table </w:t>
       </w:r>
@@ -7903,7 +8048,7 @@
       <w:pPr>
         <w:pStyle w:val="Heading1"/>
       </w:pPr>
-      <w:bookmarkStart w:id="25" w:name="_Toc7784146"/>
+      <w:bookmarkStart w:id="25" w:name="_Toc25234667"/>
       <w:r>
         <w:lastRenderedPageBreak/>
         <w:t>Deployment</w:t>
@@ -7938,7 +8083,7 @@
         <w:pStyle w:val="Heading2"/>
       </w:pPr>
       <w:bookmarkStart w:id="26" w:name="_Toc421540861"/>
-      <w:bookmarkStart w:id="27" w:name="_Toc7784147"/>
+      <w:bookmarkStart w:id="27" w:name="_Toc25234668"/>
       <w:r>
         <w:t>Timeline</w:t>
       </w:r>
@@ -7971,54 +8116,48 @@
         <w:t>15 days</w:t>
       </w:r>
       <w:r>
-        <w:t xml:space="preserve">, as depicted in the master deployment schedule </w:t>
-      </w:r>
-      <w:r>
-        <w:t>May</w:t>
+        <w:t>, as depicted in the master deployment schedule</w:t>
+      </w:r>
+      <w:r>
+        <w:t xml:space="preserve"> December 5</w:t>
+      </w:r>
+      <w:r>
+        <w:t xml:space="preserve">, </w:t>
+      </w:r>
+      <w:r>
+        <w:t>201</w:t>
+      </w:r>
+      <w:r>
+        <w:t>9</w:t>
+      </w:r>
+      <w:r>
+        <w:t xml:space="preserve"> to </w:t>
+      </w:r>
+      <w:r>
+        <w:t>December 20</w:t>
+      </w:r>
+      <w:r>
+        <w:t xml:space="preserve">, </w:t>
+      </w:r>
+      <w:r>
+        <w:t>201</w:t>
+      </w:r>
+      <w:r>
+        <w:t>9</w:t>
+      </w:r>
+      <w:r>
+        <w:t>.</w:t>
       </w:r>
       <w:r>
         <w:t xml:space="preserve"> </w:t>
       </w:r>
-      <w:r>
-        <w:t>7</w:t>
-      </w:r>
-      <w:r>
-        <w:t xml:space="preserve">, </w:t>
-      </w:r>
-      <w:r>
-        <w:t>201</w:t>
-      </w:r>
-      <w:r>
-        <w:t>9</w:t>
-      </w:r>
-      <w:r>
-        <w:t xml:space="preserve"> to </w:t>
-      </w:r>
-      <w:r>
-        <w:t>May 22</w:t>
-      </w:r>
-      <w:r>
-        <w:t xml:space="preserve">, </w:t>
-      </w:r>
-      <w:r>
-        <w:t>201</w:t>
-      </w:r>
-      <w:r>
-        <w:t>9</w:t>
-      </w:r>
-      <w:r>
-        <w:t>.</w:t>
-      </w:r>
-      <w:r>
-        <w:t xml:space="preserve"> </w:t>
-      </w:r>
     </w:p>
     <w:p>
       <w:pPr>
         <w:pStyle w:val="Heading2"/>
       </w:pPr>
       <w:bookmarkStart w:id="29" w:name="_Toc421540862"/>
-      <w:bookmarkStart w:id="30" w:name="_Toc7784148"/>
+      <w:bookmarkStart w:id="30" w:name="_Toc25234669"/>
       <w:bookmarkEnd w:id="28"/>
       <w:r>
         <w:t>Site Readiness Assessment</w:t>
@@ -8059,7 +8198,7 @@
         <w:pStyle w:val="Heading3"/>
       </w:pPr>
       <w:bookmarkStart w:id="31" w:name="_Toc421540863"/>
-      <w:bookmarkStart w:id="32" w:name="_Toc7784149"/>
+      <w:bookmarkStart w:id="32" w:name="_Toc25234670"/>
       <w:r>
         <w:t>Deployment Topology (Targeted Architecture)</w:t>
       </w:r>
@@ -8082,7 +8221,7 @@
         <w:pStyle w:val="Heading3"/>
       </w:pPr>
       <w:bookmarkStart w:id="33" w:name="_Toc421540864"/>
-      <w:bookmarkStart w:id="34" w:name="_Toc7784150"/>
+      <w:bookmarkStart w:id="34" w:name="_Toc25234671"/>
       <w:r>
         <w:t>Site Information (Locations, Deployment Recipients)</w:t>
       </w:r>
@@ -8108,7 +8247,7 @@
         <w:pStyle w:val="Heading3"/>
       </w:pPr>
       <w:bookmarkStart w:id="35" w:name="_Toc421540865"/>
-      <w:bookmarkStart w:id="36" w:name="_Toc7784151"/>
+      <w:bookmarkStart w:id="36" w:name="_Toc25234672"/>
       <w:r>
         <w:t>Site Preparation</w:t>
       </w:r>
@@ -8130,7 +8269,7 @@
       <w:pPr>
         <w:pStyle w:val="Caption"/>
       </w:pPr>
-      <w:bookmarkStart w:id="37" w:name="_Toc7784188"/>
+      <w:bookmarkStart w:id="37" w:name="_Toc25234709"/>
       <w:r>
         <w:t xml:space="preserve">Table </w:t>
       </w:r>
@@ -8343,7 +8482,7 @@
         <w:pStyle w:val="Heading2"/>
       </w:pPr>
       <w:bookmarkStart w:id="39" w:name="_Toc421540866"/>
-      <w:bookmarkStart w:id="40" w:name="_Toc7784152"/>
+      <w:bookmarkStart w:id="40" w:name="_Toc25234673"/>
       <w:r>
         <w:t>Resources</w:t>
       </w:r>
@@ -8363,7 +8502,7 @@
         <w:pStyle w:val="Heading3"/>
       </w:pPr>
       <w:bookmarkStart w:id="41" w:name="_Toc421540867"/>
-      <w:bookmarkStart w:id="42" w:name="_Toc7784153"/>
+      <w:bookmarkStart w:id="42" w:name="_Toc25234674"/>
       <w:r>
         <w:t xml:space="preserve">Facility Specifics </w:t>
       </w:r>
@@ -8389,7 +8528,7 @@
       <w:pPr>
         <w:pStyle w:val="Caption"/>
       </w:pPr>
-      <w:bookmarkStart w:id="43" w:name="_Toc7784189"/>
+      <w:bookmarkStart w:id="43" w:name="_Toc25234710"/>
       <w:r>
         <w:t xml:space="preserve">Table </w:t>
       </w:r>
@@ -8582,7 +8721,7 @@
       <w:pPr>
         <w:pStyle w:val="Heading3"/>
       </w:pPr>
-      <w:bookmarkStart w:id="46" w:name="_Toc7784154"/>
+      <w:bookmarkStart w:id="46" w:name="_Toc25234675"/>
       <w:r>
         <w:lastRenderedPageBreak/>
         <w:t>Hardware</w:t>
@@ -8605,7 +8744,7 @@
       <w:pPr>
         <w:pStyle w:val="Caption"/>
       </w:pPr>
-      <w:bookmarkStart w:id="47" w:name="_Toc7784190"/>
+      <w:bookmarkStart w:id="47" w:name="_Toc25234711"/>
       <w:r>
         <w:t xml:space="preserve">Table </w:t>
       </w:r>
@@ -8932,7 +9071,7 @@
         <w:pStyle w:val="Heading3"/>
       </w:pPr>
       <w:bookmarkStart w:id="49" w:name="_Toc421540869"/>
-      <w:bookmarkStart w:id="50" w:name="_Toc7784155"/>
+      <w:bookmarkStart w:id="50" w:name="_Toc25234676"/>
       <w:r>
         <w:t>Software</w:t>
       </w:r>
@@ -8954,7 +9093,7 @@
       <w:pPr>
         <w:pStyle w:val="Caption"/>
       </w:pPr>
-      <w:bookmarkStart w:id="51" w:name="_Toc7784191"/>
+      <w:bookmarkStart w:id="51" w:name="_Toc25234712"/>
       <w:r>
         <w:t xml:space="preserve">Table </w:t>
       </w:r>
@@ -9281,7 +9420,7 @@
         <w:pStyle w:val="Heading3"/>
       </w:pPr>
       <w:bookmarkStart w:id="53" w:name="_Toc421540871"/>
-      <w:bookmarkStart w:id="54" w:name="_Toc7784156"/>
+      <w:bookmarkStart w:id="54" w:name="_Toc25234677"/>
       <w:r>
         <w:t>Communications</w:t>
       </w:r>
@@ -9295,7 +9434,7 @@
       <w:pPr>
         <w:pStyle w:val="Heading4"/>
       </w:pPr>
-      <w:bookmarkStart w:id="55" w:name="_Toc7784157"/>
+      <w:bookmarkStart w:id="55" w:name="_Toc25234678"/>
       <w:r>
         <w:t>Deployment/Installation/Back-Out Checklist</w:t>
       </w:r>
@@ -9305,7 +9444,7 @@
       <w:pPr>
         <w:pStyle w:val="Caption"/>
       </w:pPr>
-      <w:bookmarkStart w:id="56" w:name="_Toc7784192"/>
+      <w:bookmarkStart w:id="56" w:name="_Toc25234713"/>
       <w:r>
         <w:t xml:space="preserve">Table </w:t>
       </w:r>
@@ -9458,19 +9597,13 @@
               <w:pStyle w:val="TableText"/>
             </w:pPr>
             <w:r>
-              <w:t>0</w:t>
-            </w:r>
-            <w:r>
-              <w:t>5</w:t>
+              <w:t>12</w:t>
             </w:r>
             <w:r>
               <w:t>/</w:t>
             </w:r>
             <w:r>
-              <w:t>0</w:t>
-            </w:r>
-            <w:r>
-              <w:t>7</w:t>
+              <w:t>05</w:t>
             </w:r>
             <w:r>
               <w:t>/2019</w:t>
@@ -9537,19 +9670,16 @@
               <w:pStyle w:val="TableText"/>
             </w:pPr>
             <w:r>
+              <w:t>12</w:t>
+            </w:r>
+            <w:r>
+              <w:t>/</w:t>
+            </w:r>
+            <w:r>
               <w:t>0</w:t>
             </w:r>
             <w:r>
               <w:t>5</w:t>
-            </w:r>
-            <w:r>
-              <w:t>/</w:t>
-            </w:r>
-            <w:r>
-              <w:t>0</w:t>
-            </w:r>
-            <w:r>
-              <w:t>7</w:t>
             </w:r>
             <w:r>
               <w:t>/2019</w:t>
@@ -9651,7 +9781,7 @@
       <w:pPr>
         <w:pStyle w:val="Heading1"/>
       </w:pPr>
-      <w:bookmarkStart w:id="57" w:name="_Toc7784158"/>
+      <w:bookmarkStart w:id="57" w:name="_Toc25234679"/>
       <w:r>
         <w:t>Installation</w:t>
       </w:r>
@@ -9661,7 +9791,7 @@
       <w:pPr>
         <w:pStyle w:val="Heading2"/>
       </w:pPr>
-      <w:bookmarkStart w:id="58" w:name="_Toc7784159"/>
+      <w:bookmarkStart w:id="58" w:name="_Toc25234680"/>
       <w:r>
         <w:t xml:space="preserve">Pre-installation and </w:t>
       </w:r>
@@ -9720,7 +9850,16 @@
       </w:pPr>
       <w:r>
         <w:lastRenderedPageBreak/>
-        <w:t>%ALLUSERSPROFILE%\DeptOfVeteransAffairs\Logs\VA_ConsultToolbox_1.9.0042.log</w:t>
+        <w:t>%ALLUSERSPROFILE%\DeptOfVeteransAffairs\Logs\VA_ConsultToolbox_1.9.00</w:t>
+      </w:r>
+      <w:r>
+        <w:t>5</w:t>
+      </w:r>
+      <w:r>
+        <w:t>4</w:t>
+      </w:r>
+      <w:r>
+        <w:t>.log</w:t>
       </w:r>
     </w:p>
     <w:p>
@@ -9782,7 +9921,7 @@
       <w:pPr>
         <w:pStyle w:val="Heading2"/>
       </w:pPr>
-      <w:bookmarkStart w:id="59" w:name="_Toc7784160"/>
+      <w:bookmarkStart w:id="59" w:name="_Toc25234681"/>
       <w:r>
         <w:t>Platform Installation and Preparation</w:t>
       </w:r>
@@ -9803,7 +9942,7 @@
       <w:pPr>
         <w:pStyle w:val="Heading2"/>
       </w:pPr>
-      <w:bookmarkStart w:id="60" w:name="_Toc7784161"/>
+      <w:bookmarkStart w:id="60" w:name="_Toc25234682"/>
       <w:r>
         <w:t xml:space="preserve">Download and </w:t>
       </w:r>
@@ -10025,10 +10164,22 @@
         <w:t xml:space="preserve"> </w:t>
       </w:r>
       <w:r>
-        <w:t>1.9.004</w:t>
-      </w:r>
-      <w:r>
-        <w:t>2</w:t>
+        <w:t>1.9.00</w:t>
+      </w:r>
+      <w:r>
+        <w:t>5</w:t>
+      </w:r>
+      <w:r>
+        <w:t>4</w:t>
+      </w:r>
+      <w:r>
+        <w:t xml:space="preserve"> </w:t>
+      </w:r>
+      <w:r>
+        <w:rPr>
+          <w:i/>
+        </w:rPr>
+        <w:t>(to be verified with build guide)</w:t>
       </w:r>
     </w:p>
     <w:p>
@@ -10090,10 +10241,19 @@
       </w:r>
       <w:proofErr w:type="spellEnd"/>
       <w:r>
-        <w:t>\1.9.004</w:t>
-      </w:r>
-      <w:r>
-        <w:t>2</w:t>
+        <w:t>\1.9.005</w:t>
+      </w:r>
+      <w:r>
+        <w:t>4</w:t>
+      </w:r>
+      <w:r>
+        <w:t xml:space="preserve"> </w:t>
+      </w:r>
+      <w:r>
+        <w:rPr>
+          <w:i/>
+        </w:rPr>
+        <w:t>(to be verified with build guide)</w:t>
       </w:r>
     </w:p>
     <w:p>
@@ -10108,7 +10268,7 @@
       <w:pPr>
         <w:pStyle w:val="Heading2"/>
       </w:pPr>
-      <w:bookmarkStart w:id="61" w:name="_Toc7784162"/>
+      <w:bookmarkStart w:id="61" w:name="_Toc25234683"/>
       <w:r>
         <w:t>Cron Scripts</w:t>
       </w:r>
@@ -10148,7 +10308,7 @@
       <w:pPr>
         <w:pStyle w:val="Heading2"/>
       </w:pPr>
-      <w:bookmarkStart w:id="62" w:name="_Toc7784163"/>
+      <w:bookmarkStart w:id="62" w:name="_Toc25234684"/>
       <w:r>
         <w:lastRenderedPageBreak/>
         <w:t xml:space="preserve">Access Requirements and </w:t>
@@ -10188,15 +10348,28 @@
         </w:numPr>
       </w:pPr>
       <w:r>
-        <w:t>Use dBAT for manual Install.</w:t>
+        <w:t xml:space="preserve">Use </w:t>
+      </w:r>
+      <w:proofErr w:type="spellStart"/>
+      <w:r>
+        <w:t>dBAT</w:t>
+      </w:r>
+      <w:proofErr w:type="spellEnd"/>
+      <w:r>
+        <w:t xml:space="preserve"> for manual Install.</w:t>
       </w:r>
     </w:p>
     <w:p>
       <w:pPr>
         <w:pStyle w:val="BodyTextNumbered1"/>
       </w:pPr>
-      <w:r>
-        <w:t xml:space="preserve">dBAT website is here for </w:t>
+      <w:proofErr w:type="spellStart"/>
+      <w:r>
+        <w:t>dBAT</w:t>
+      </w:r>
+      <w:proofErr w:type="spellEnd"/>
+      <w:r>
+        <w:t xml:space="preserve"> website is here for </w:t>
       </w:r>
       <w:r>
         <w:t>more information and help files.</w:t>
@@ -10339,7 +10512,7 @@
       </w:pPr>
       <w:bookmarkStart w:id="63" w:name="_Toc416250739"/>
       <w:bookmarkStart w:id="64" w:name="_Toc430174019"/>
-      <w:bookmarkStart w:id="65" w:name="_Toc7784164"/>
+      <w:bookmarkStart w:id="65" w:name="_Toc25234685"/>
       <w:r>
         <w:t>Installation Procedure</w:t>
       </w:r>
@@ -10377,7 +10550,15 @@
         </w:numPr>
       </w:pPr>
       <w:r>
-        <w:t>Use dBAT for manual Install.</w:t>
+        <w:t xml:space="preserve">Use </w:t>
+      </w:r>
+      <w:proofErr w:type="spellStart"/>
+      <w:r>
+        <w:t>dBAT</w:t>
+      </w:r>
+      <w:proofErr w:type="spellEnd"/>
+      <w:r>
+        <w:t xml:space="preserve"> for manual Install.</w:t>
       </w:r>
     </w:p>
     <w:p>
@@ -10389,8 +10570,13 @@
         </w:numPr>
         <w:ind w:left="720"/>
       </w:pPr>
-      <w:r>
-        <w:t xml:space="preserve">dBAT website is here for </w:t>
+      <w:proofErr w:type="spellStart"/>
+      <w:r>
+        <w:t>dBAT</w:t>
+      </w:r>
+      <w:proofErr w:type="spellEnd"/>
+      <w:r>
+        <w:t xml:space="preserve"> website is here for </w:t>
       </w:r>
       <w:r>
         <w:t>more information and help files.</w:t>
@@ -10541,7 +10727,7 @@
       <w:pPr>
         <w:pStyle w:val="Heading2"/>
       </w:pPr>
-      <w:bookmarkStart w:id="66" w:name="_Toc7784165"/>
+      <w:bookmarkStart w:id="66" w:name="_Toc25234686"/>
       <w:r>
         <w:t>Procedure</w:t>
       </w:r>
@@ -10582,7 +10768,7 @@
       <w:pPr>
         <w:pStyle w:val="Heading2"/>
       </w:pPr>
-      <w:bookmarkStart w:id="67" w:name="_Toc7784166"/>
+      <w:bookmarkStart w:id="67" w:name="_Toc25234687"/>
       <w:r>
         <w:t>System Configuration</w:t>
       </w:r>
@@ -10606,7 +10792,7 @@
       <w:pPr>
         <w:pStyle w:val="Heading2"/>
       </w:pPr>
-      <w:bookmarkStart w:id="68" w:name="_Toc7784167"/>
+      <w:bookmarkStart w:id="68" w:name="_Toc25234688"/>
       <w:r>
         <w:t>Database Tuning</w:t>
       </w:r>
@@ -10647,7 +10833,7 @@
       <w:pPr>
         <w:pStyle w:val="Heading1"/>
       </w:pPr>
-      <w:bookmarkStart w:id="70" w:name="_Toc7784168"/>
+      <w:bookmarkStart w:id="70" w:name="_Toc25234689"/>
       <w:r>
         <w:lastRenderedPageBreak/>
         <w:t>Back-Out</w:t>
@@ -10668,14 +10854,28 @@
         <w:rPr>
           <w:szCs w:val="24"/>
         </w:rPr>
-        <w:t>Follow local established procedures for Un-installing the application or patch that is causing problems, either manually, dBAT or via SCCM. Run back out command line as documented in the build document found by accessing the 'Portal Entry' link from the attachments tab of this change order. From there, follow the link 'Build Document'.</w:t>
+        <w:t xml:space="preserve">Follow local established procedures for Un-installing the application or patch that is causing problems, either manually, </w:t>
+      </w:r>
+      <w:proofErr w:type="spellStart"/>
+      <w:r>
+        <w:rPr>
+          <w:szCs w:val="24"/>
+        </w:rPr>
+        <w:t>dBAT</w:t>
+      </w:r>
+      <w:proofErr w:type="spellEnd"/>
+      <w:r>
+        <w:rPr>
+          <w:szCs w:val="24"/>
+        </w:rPr>
+        <w:t xml:space="preserve"> or via SCCM. Run back out command line as documented in the build document found by accessing the 'Portal Entry' link from the attachments tab of this change order. From there, follow the link 'Build Document'.</w:t>
       </w:r>
     </w:p>
     <w:p>
       <w:pPr>
         <w:pStyle w:val="Heading2"/>
       </w:pPr>
-      <w:bookmarkStart w:id="71" w:name="_Toc7784169"/>
+      <w:bookmarkStart w:id="71" w:name="_Toc25234690"/>
       <w:r>
         <w:t>Back-Out</w:t>
       </w:r>
@@ -10696,7 +10896,7 @@
       <w:pPr>
         <w:pStyle w:val="Heading2"/>
       </w:pPr>
-      <w:bookmarkStart w:id="72" w:name="_Toc7784170"/>
+      <w:bookmarkStart w:id="72" w:name="_Toc25234691"/>
       <w:r>
         <w:t>Back-Out</w:t>
       </w:r>
@@ -10726,7 +10926,7 @@
       <w:pPr>
         <w:pStyle w:val="Heading3"/>
       </w:pPr>
-      <w:bookmarkStart w:id="73" w:name="_Toc7784171"/>
+      <w:bookmarkStart w:id="73" w:name="_Toc25234692"/>
       <w:r>
         <w:t>Load Testing</w:t>
       </w:r>
@@ -10750,7 +10950,7 @@
       <w:pPr>
         <w:pStyle w:val="Heading3"/>
       </w:pPr>
-      <w:bookmarkStart w:id="74" w:name="_Toc7784172"/>
+      <w:bookmarkStart w:id="74" w:name="_Toc25234693"/>
       <w:r>
         <w:t>User Acceptance Testing</w:t>
       </w:r>
@@ -10771,7 +10971,7 @@
       <w:pPr>
         <w:pStyle w:val="Heading2"/>
       </w:pPr>
-      <w:bookmarkStart w:id="75" w:name="_Toc7784173"/>
+      <w:bookmarkStart w:id="75" w:name="_Toc25234694"/>
       <w:r>
         <w:t>Back-Out</w:t>
       </w:r>
@@ -10798,7 +10998,7 @@
       <w:pPr>
         <w:pStyle w:val="Heading2"/>
       </w:pPr>
-      <w:bookmarkStart w:id="76" w:name="_Toc7784174"/>
+      <w:bookmarkStart w:id="76" w:name="_Toc25234695"/>
       <w:r>
         <w:t>Back-Out</w:t>
       </w:r>
@@ -10825,7 +11025,7 @@
       <w:pPr>
         <w:pStyle w:val="Heading2"/>
       </w:pPr>
-      <w:bookmarkStart w:id="77" w:name="_Toc7784175"/>
+      <w:bookmarkStart w:id="77" w:name="_Toc25234696"/>
       <w:r>
         <w:t xml:space="preserve">Authority for </w:t>
       </w:r>
@@ -10858,7 +11058,7 @@
       <w:pPr>
         <w:pStyle w:val="Heading2"/>
       </w:pPr>
-      <w:bookmarkStart w:id="78" w:name="_Toc7784176"/>
+      <w:bookmarkStart w:id="78" w:name="_Toc25234697"/>
       <w:r>
         <w:t>Back-Out</w:t>
       </w:r>
@@ -10997,7 +11197,7 @@
       <w:pPr>
         <w:pStyle w:val="Heading2"/>
       </w:pPr>
-      <w:bookmarkStart w:id="79" w:name="_Toc7784177"/>
+      <w:bookmarkStart w:id="79" w:name="_Toc25234698"/>
       <w:r>
         <w:lastRenderedPageBreak/>
         <w:t>Back-out Verification Procedure</w:t>
@@ -11109,7 +11309,7 @@
       <w:pPr>
         <w:pStyle w:val="Heading1"/>
       </w:pPr>
-      <w:bookmarkStart w:id="80" w:name="_Toc7784178"/>
+      <w:bookmarkStart w:id="80" w:name="_Toc25234699"/>
       <w:r>
         <w:t>Rollback Procedure</w:t>
       </w:r>
@@ -11126,14 +11326,28 @@
         <w:rPr>
           <w:szCs w:val="24"/>
         </w:rPr>
-        <w:t>Follow local established procedures for Un-installing the application or patch that is causing problems, either manually, dBAT or via SCCM. Run back out command line as documented in the build document found by accessing the 'Portal Entry' link from the attachments tab of this change order. From there, follow the link 'Build Document'.</w:t>
+        <w:t xml:space="preserve">Follow local established procedures for Un-installing the application or patch that is causing problems, either manually, </w:t>
+      </w:r>
+      <w:proofErr w:type="spellStart"/>
+      <w:r>
+        <w:rPr>
+          <w:szCs w:val="24"/>
+        </w:rPr>
+        <w:t>dBAT</w:t>
+      </w:r>
+      <w:proofErr w:type="spellEnd"/>
+      <w:r>
+        <w:rPr>
+          <w:szCs w:val="24"/>
+        </w:rPr>
+        <w:t xml:space="preserve"> or via SCCM. Run back out command line as documented in the build document found by accessing the 'Portal Entry' link from the attachments tab of this change order. From there, follow the link 'Build Document'.</w:t>
       </w:r>
     </w:p>
     <w:p>
       <w:pPr>
         <w:pStyle w:val="Heading2"/>
       </w:pPr>
-      <w:bookmarkStart w:id="81" w:name="_Toc7784179"/>
+      <w:bookmarkStart w:id="81" w:name="_Toc25234700"/>
       <w:r>
         <w:t>Rollback Considerations</w:t>
       </w:r>
@@ -11158,7 +11372,7 @@
       <w:pPr>
         <w:pStyle w:val="Heading2"/>
       </w:pPr>
-      <w:bookmarkStart w:id="83" w:name="_Toc7784180"/>
+      <w:bookmarkStart w:id="83" w:name="_Toc25234701"/>
       <w:bookmarkEnd w:id="82"/>
       <w:r>
         <w:t>Rollback Criteria</w:t>
@@ -11186,7 +11400,7 @@
       <w:pPr>
         <w:pStyle w:val="Heading2"/>
       </w:pPr>
-      <w:bookmarkStart w:id="84" w:name="_Toc7784181"/>
+      <w:bookmarkStart w:id="84" w:name="_Toc25234702"/>
       <w:r>
         <w:t>Rollback Risks</w:t>
       </w:r>
@@ -11213,7 +11427,7 @@
       <w:pPr>
         <w:pStyle w:val="Heading2"/>
       </w:pPr>
-      <w:bookmarkStart w:id="85" w:name="_Toc7784182"/>
+      <w:bookmarkStart w:id="85" w:name="_Toc25234703"/>
       <w:r>
         <w:t>Authority for Rollback</w:t>
       </w:r>
@@ -11237,7 +11451,7 @@
       <w:pPr>
         <w:pStyle w:val="Heading2"/>
       </w:pPr>
-      <w:bookmarkStart w:id="86" w:name="_Toc7784183"/>
+      <w:bookmarkStart w:id="86" w:name="_Toc25234704"/>
       <w:r>
         <w:t>Rollback Procedure</w:t>
       </w:r>
@@ -11266,7 +11480,7 @@
           <w:szCs w:val="22"/>
         </w:rPr>
       </w:pPr>
-      <w:bookmarkStart w:id="87" w:name="_Toc7784184"/>
+      <w:bookmarkStart w:id="87" w:name="_Toc25234705"/>
       <w:r>
         <w:t>Rollback Verification Procedure</w:t>
       </w:r>
@@ -11285,7 +11499,6 @@
       <w:r>
         <w:t>.</w:t>
       </w:r>
-      <w:bookmarkEnd w:id="1"/>
     </w:p>
     <w:sectPr>
       <w:footerReference w:type="default" r:id="rId14"/>
@@ -11336,21 +11549,7 @@
         <w:i w:val="0"/>
         <w:color w:val="auto"/>
       </w:rPr>
-      <w:t>Consult Toolbox v1.9.00</w:t>
-    </w:r>
-    <w:r>
-      <w:rPr>
-        <w:i w:val="0"/>
-        <w:color w:val="auto"/>
-      </w:rPr>
-      <w:t>0</w:t>
-    </w:r>
-    <w:r>
-      <w:rPr>
-        <w:i w:val="0"/>
-        <w:color w:val="auto"/>
-      </w:rPr>
-      <w:t>4</w:t>
+      <w:t>Consult Toolbox v1.9.0054</w:t>
     </w:r>
     <w:r>
       <w:rPr>
@@ -11413,7 +11612,14 @@
         <w:i w:val="0"/>
         <w:color w:val="auto"/>
       </w:rPr>
-      <w:t>May 2019</w:t>
+      <w:t>December</w:t>
+    </w:r>
+    <w:r>
+      <w:rPr>
+        <w:i w:val="0"/>
+        <w:color w:val="auto"/>
+      </w:rPr>
+      <w:t xml:space="preserve"> 2019</w:t>
     </w:r>
   </w:p>
   <w:p>
@@ -11451,21 +11657,7 @@
         <w:i w:val="0"/>
         <w:color w:val="auto"/>
       </w:rPr>
-      <w:t>Consult Toolbox v1.9.00</w:t>
-    </w:r>
-    <w:r>
-      <w:rPr>
-        <w:i w:val="0"/>
-        <w:color w:val="auto"/>
-      </w:rPr>
-      <w:t>0</w:t>
-    </w:r>
-    <w:r>
-      <w:rPr>
-        <w:i w:val="0"/>
-        <w:color w:val="auto"/>
-      </w:rPr>
-      <w:t>4</w:t>
+      <w:t>Consult Toolbox v1.9.0054</w:t>
     </w:r>
     <w:r>
       <w:rPr>
@@ -11528,7 +11720,14 @@
         <w:i w:val="0"/>
         <w:color w:val="auto"/>
       </w:rPr>
-      <w:t>May 2019</w:t>
+      <w:t>December</w:t>
+    </w:r>
+    <w:r>
+      <w:rPr>
+        <w:i w:val="0"/>
+        <w:color w:val="auto"/>
+      </w:rPr>
+      <w:t xml:space="preserve"> 2019</w:t>
     </w:r>
   </w:p>
   <w:p>
@@ -16492,8 +16691,8 @@
 </file>
 
 <file path=customXml/item1.xml><?xml version="1.0" encoding="utf-8"?>
-<ct:contentTypeSchema xmlns:ct="http://schemas.microsoft.com/office/2006/metadata/contentType" xmlns:ma="http://schemas.microsoft.com/office/2006/metadata/properties/metaAttributes" ct:_="" ma:_="" ma:contentTypeName="Document" ma:contentTypeID="0x01010030F7D2F6E10E9E488685311A155276E8" ma:contentTypeVersion="12" ma:contentTypeDescription="Create a new document." ma:contentTypeScope="" ma:versionID="30dd90d60867705578e6735e898b233c">
-  <xsd:schema xmlns:xsd="http://www.w3.org/2001/XMLSchema" xmlns:xs="http://www.w3.org/2001/XMLSchema" xmlns:p="http://schemas.microsoft.com/office/2006/metadata/properties" xmlns:ns1="http://schemas.microsoft.com/sharepoint/v3" xmlns:ns2="ff64b4bf-88db-47e2-85c0-d0546574ab15" xmlns:ns3="68f93ed7-c3d4-4182-93d9-c222e19e9d5b" targetNamespace="http://schemas.microsoft.com/office/2006/metadata/properties" ma:root="true" ma:fieldsID="a7d7125e2794a34138d74c7c761b41e0" ns1:_="" ns2:_="" ns3:_="">
+<ct:contentTypeSchema xmlns:ct="http://schemas.microsoft.com/office/2006/metadata/contentType" xmlns:ma="http://schemas.microsoft.com/office/2006/metadata/properties/metaAttributes" ct:_="" ma:_="" ma:contentTypeName="Document" ma:contentTypeID="0x01010030F7D2F6E10E9E488685311A155276E8" ma:contentTypeVersion="16" ma:contentTypeDescription="Create a new document." ma:contentTypeScope="" ma:versionID="3f16ea6cc35236209e8b774219492e7c">
+  <xsd:schema xmlns:xsd="http://www.w3.org/2001/XMLSchema" xmlns:xs="http://www.w3.org/2001/XMLSchema" xmlns:p="http://schemas.microsoft.com/office/2006/metadata/properties" xmlns:ns1="http://schemas.microsoft.com/sharepoint/v3" xmlns:ns2="ff64b4bf-88db-47e2-85c0-d0546574ab15" xmlns:ns3="68f93ed7-c3d4-4182-93d9-c222e19e9d5b" targetNamespace="http://schemas.microsoft.com/office/2006/metadata/properties" ma:root="true" ma:fieldsID="6cb120f44c14039ed30e4c0837fc5096" ns1:_="" ns2:_="" ns3:_="">
     <xsd:import namespace="http://schemas.microsoft.com/sharepoint/v3"/>
     <xsd:import namespace="ff64b4bf-88db-47e2-85c0-d0546574ab15"/>
     <xsd:import namespace="68f93ed7-c3d4-4182-93d9-c222e19e9d5b"/>
@@ -16515,6 +16714,10 @@
                 <xsd:element ref="ns1:_ip_UnifiedCompliancePolicyProperties" minOccurs="0"/>
                 <xsd:element ref="ns1:_ip_UnifiedCompliancePolicyUIAction" minOccurs="0"/>
                 <xsd:element ref="ns2:Date_x0020_and_x0020_Time" minOccurs="0"/>
+                <xsd:element ref="ns2:MediaServiceAutoKeyPoints" minOccurs="0"/>
+                <xsd:element ref="ns2:MediaServiceKeyPoints" minOccurs="0"/>
+                <xsd:element ref="ns2:_Flow_SignoffStatus" minOccurs="0"/>
+                <xsd:element ref="ns2:MediaServiceLocation" minOccurs="0"/>
               </xsd:all>
             </xsd:complexType>
           </xsd:element>
@@ -16579,6 +16782,28 @@
     <xsd:element name="Date_x0020_and_x0020_Time" ma:index="19" nillable="true" ma:displayName="Date and Time" ma:format="DateOnly" ma:internalName="Date_x0020_and_x0020_Time">
       <xsd:simpleType>
         <xsd:restriction base="dms:DateTime"/>
+      </xsd:simpleType>
+    </xsd:element>
+    <xsd:element name="MediaServiceAutoKeyPoints" ma:index="20" nillable="true" ma:displayName="MediaServiceAutoKeyPoints" ma:hidden="true" ma:internalName="MediaServiceAutoKeyPoints" ma:readOnly="true">
+      <xsd:simpleType>
+        <xsd:restriction base="dms:Note"/>
+      </xsd:simpleType>
+    </xsd:element>
+    <xsd:element name="MediaServiceKeyPoints" ma:index="21" nillable="true" ma:displayName="KeyPoints" ma:internalName="MediaServiceKeyPoints" ma:readOnly="true">
+      <xsd:simpleType>
+        <xsd:restriction base="dms:Note">
+          <xsd:maxLength value="255"/>
+        </xsd:restriction>
+      </xsd:simpleType>
+    </xsd:element>
+    <xsd:element name="_Flow_SignoffStatus" ma:index="22" nillable="true" ma:displayName="Sign-off status" ma:internalName="Sign_x002d_off_x0020_status">
+      <xsd:simpleType>
+        <xsd:restriction base="dms:Text"/>
+      </xsd:simpleType>
+    </xsd:element>
+    <xsd:element name="MediaServiceLocation" ma:index="23" nillable="true" ma:displayName="Location" ma:internalName="MediaServiceLocation" ma:readOnly="true">
+      <xsd:simpleType>
+        <xsd:restriction base="dms:Text"/>
       </xsd:simpleType>
     </xsd:element>
   </xsd:schema>
@@ -16712,6 +16937,17 @@
 </file>
 
 <file path=customXml/item2.xml><?xml version="1.0" encoding="utf-8"?>
+<p:properties xmlns:p="http://schemas.microsoft.com/office/2006/metadata/properties" xmlns:xsi="http://www.w3.org/2001/XMLSchema-instance" xmlns:pc="http://schemas.microsoft.com/office/infopath/2007/PartnerControls">
+  <documentManagement>
+    <_ip_UnifiedCompliancePolicyUIAction xmlns="http://schemas.microsoft.com/sharepoint/v3" xsi:nil="true"/>
+    <_ip_UnifiedCompliancePolicyProperties xmlns="http://schemas.microsoft.com/sharepoint/v3" xsi:nil="true"/>
+    <Date_x0020_and_x0020_Time xmlns="ff64b4bf-88db-47e2-85c0-d0546574ab15" xsi:nil="true"/>
+    <_Flow_SignoffStatus xmlns="ff64b4bf-88db-47e2-85c0-d0546574ab15" xsi:nil="true"/>
+  </documentManagement>
+</p:properties>
+</file>
+
+<file path=customXml/item3.xml><?xml version="1.0" encoding="utf-8"?>
 <?mso-contentType ?>
 <FormTemplates xmlns="http://schemas.microsoft.com/sharepoint/v3/contenttype/forms">
   <Display>DocumentLibraryForm</Display>
@@ -16720,22 +16956,12 @@
 </FormTemplates>
 </file>
 
-<file path=customXml/item3.xml><?xml version="1.0" encoding="utf-8"?>
-<p:properties xmlns:p="http://schemas.microsoft.com/office/2006/metadata/properties" xmlns:xsi="http://www.w3.org/2001/XMLSchema-instance" xmlns:pc="http://schemas.microsoft.com/office/infopath/2007/PartnerControls">
-  <documentManagement>
-    <_ip_UnifiedCompliancePolicyUIAction xmlns="http://schemas.microsoft.com/sharepoint/v3" xsi:nil="true"/>
-    <_ip_UnifiedCompliancePolicyProperties xmlns="http://schemas.microsoft.com/sharepoint/v3" xsi:nil="true"/>
-    <Date_x0020_and_x0020_Time xmlns="ff64b4bf-88db-47e2-85c0-d0546574ab15" xsi:nil="true"/>
-  </documentManagement>
-</p:properties>
-</file>
-
 <file path=customXml/item4.xml><?xml version="1.0" encoding="utf-8"?>
 <b:Sources xmlns:b="http://schemas.openxmlformats.org/officeDocument/2006/bibliography" xmlns="http://schemas.openxmlformats.org/officeDocument/2006/bibliography" SelectedStyle="\APA.XSL" StyleName="APA"/>
 </file>
 
 <file path=customXml/itemProps1.xml><?xml version="1.0" encoding="utf-8"?>
-<ds:datastoreItem xmlns:ds="http://schemas.openxmlformats.org/officeDocument/2006/customXml" ds:itemID="{0DA6F5DF-1837-4EEA-9203-753F50CBC91E}">
+<ds:datastoreItem xmlns:ds="http://schemas.openxmlformats.org/officeDocument/2006/customXml" ds:itemID="{0367BA25-CB50-496B-9E7A-F01C173CCABB}">
   <ds:schemaRefs>
     <ds:schemaRef ds:uri="http://schemas.microsoft.com/office/2006/metadata/contentType"/>
     <ds:schemaRef ds:uri="http://schemas.microsoft.com/office/2006/metadata/properties/metaAttributes"/>
@@ -16755,6 +16981,24 @@
 </file>
 
 <file path=customXml/itemProps2.xml><?xml version="1.0" encoding="utf-8"?>
+<ds:datastoreItem xmlns:ds="http://schemas.openxmlformats.org/officeDocument/2006/customXml" ds:itemID="{8A7994EE-9A3C-46A0-AA3E-20C4619B20E2}">
+  <ds:schemaRefs>
+    <ds:schemaRef ds:uri="http://purl.org/dc/elements/1.1/"/>
+    <ds:schemaRef ds:uri="http://purl.org/dc/terms/"/>
+    <ds:schemaRef ds:uri="http://schemas.microsoft.com/office/2006/documentManagement/types"/>
+    <ds:schemaRef ds:uri="http://schemas.microsoft.com/sharepoint/v3"/>
+    <ds:schemaRef ds:uri="68f93ed7-c3d4-4182-93d9-c222e19e9d5b"/>
+    <ds:schemaRef ds:uri="http://www.w3.org/XML/1998/namespace"/>
+    <ds:schemaRef ds:uri="http://purl.org/dc/dcmitype/"/>
+    <ds:schemaRef ds:uri="http://schemas.microsoft.com/office/infopath/2007/PartnerControls"/>
+    <ds:schemaRef ds:uri="http://schemas.openxmlformats.org/package/2006/metadata/core-properties"/>
+    <ds:schemaRef ds:uri="ff64b4bf-88db-47e2-85c0-d0546574ab15"/>
+    <ds:schemaRef ds:uri="http://schemas.microsoft.com/office/2006/metadata/properties"/>
+  </ds:schemaRefs>
+</ds:datastoreItem>
+</file>
+
+<file path=customXml/itemProps3.xml><?xml version="1.0" encoding="utf-8"?>
 <ds:datastoreItem xmlns:ds="http://schemas.openxmlformats.org/officeDocument/2006/customXml" ds:itemID="{17A4561F-8EDF-45A1-9B5A-051AC10ECA67}">
   <ds:schemaRefs>
     <ds:schemaRef ds:uri="http://schemas.microsoft.com/sharepoint/v3/contenttype/forms"/>
@@ -16762,26 +17006,8 @@
 </ds:datastoreItem>
 </file>
 
-<file path=customXml/itemProps3.xml><?xml version="1.0" encoding="utf-8"?>
-<ds:datastoreItem xmlns:ds="http://schemas.openxmlformats.org/officeDocument/2006/customXml" ds:itemID="{8A7994EE-9A3C-46A0-AA3E-20C4619B20E2}">
-  <ds:schemaRefs>
-    <ds:schemaRef ds:uri="http://schemas.microsoft.com/office/2006/metadata/properties"/>
-    <ds:schemaRef ds:uri="http://schemas.microsoft.com/office/2006/documentManagement/types"/>
-    <ds:schemaRef ds:uri="http://schemas.microsoft.com/sharepoint/v3"/>
-    <ds:schemaRef ds:uri="68f93ed7-c3d4-4182-93d9-c222e19e9d5b"/>
-    <ds:schemaRef ds:uri="http://purl.org/dc/elements/1.1/"/>
-    <ds:schemaRef ds:uri="http://schemas.microsoft.com/office/infopath/2007/PartnerControls"/>
-    <ds:schemaRef ds:uri="http://schemas.openxmlformats.org/package/2006/metadata/core-properties"/>
-    <ds:schemaRef ds:uri="http://purl.org/dc/terms/"/>
-    <ds:schemaRef ds:uri="ff64b4bf-88db-47e2-85c0-d0546574ab15"/>
-    <ds:schemaRef ds:uri="http://www.w3.org/XML/1998/namespace"/>
-    <ds:schemaRef ds:uri="http://purl.org/dc/dcmitype/"/>
-  </ds:schemaRefs>
-</ds:datastoreItem>
-</file>
-
 <file path=customXml/itemProps4.xml><?xml version="1.0" encoding="utf-8"?>
-<ds:datastoreItem xmlns:ds="http://schemas.openxmlformats.org/officeDocument/2006/customXml" ds:itemID="{E3CF790B-2399-4492-9D70-57A063AD3A74}">
+<ds:datastoreItem xmlns:ds="http://schemas.openxmlformats.org/officeDocument/2006/customXml" ds:itemID="{8906B696-2410-4E14-8EE0-488513C531A6}">
   <ds:schemaRefs>
     <ds:schemaRef ds:uri="http://schemas.openxmlformats.org/officeDocument/2006/bibliography"/>
   </ds:schemaRefs>

</xml_diff>